<commit_message>
with rsd plot and table
</commit_message>
<xml_diff>
--- a/peakcharacterization.docx
+++ b/peakcharacterization.docx
@@ -1471,6 +1471,532 @@
         <w:t xml:space="preserve">in the characterized peaks is to look at the relative standard deviation for the characterized scan level peak intensities, and compare them as each processing step is introduced.</w:t>
       </w:r>
     </w:p>
+    <w:bookmarkStart w:id="52" w:name="redoc-codechunk-7"/>
+    <w:p>
+      <w:pPr>
+        <w:pStyle w:val="redoc-codechunk-7"/>
+      </w:pPr>
+      <w:r>
+        <w:drawing>
+          <wp:inline>
+            <wp:extent cx="5334000" cy="5334000"/>
+            <wp:effectExtent b="0" l="0" r="0" t="0"/>
+            <wp:docPr descr="" title="" id="7" name="Picture"/>
+            <a:graphic>
+              <a:graphicData uri="http://schemas.openxmlformats.org/drawingml/2006/picture">
+                <pic:pic>
+                  <pic:nvPicPr>
+                    <pic:cNvPr descr="peakcharacterization_files/figure-docx/rsd_plots-1.png" id="8" name="Picture"/>
+                    <pic:cNvPicPr>
+                      <a:picLocks noChangeArrowheads="1" noChangeAspect="1"/>
+                    </pic:cNvPicPr>
+                  </pic:nvPicPr>
+                  <pic:blipFill>
+                    <a:blip r:embed="rId51"/>
+                    <a:stretch>
+                      <a:fillRect/>
+                    </a:stretch>
+                  </pic:blipFill>
+                  <pic:spPr bwMode="auto">
+                    <a:xfrm>
+                      <a:off x="0" y="0"/>
+                      <a:ext cx="5334000" cy="5334000"/>
+                    </a:xfrm>
+                    <a:prstGeom prst="rect">
+                      <a:avLst/>
+                    </a:prstGeom>
+                    <a:noFill/>
+                    <a:ln w="9525">
+                      <a:noFill/>
+                      <a:headEnd/>
+                      <a:tailEnd/>
+                    </a:ln>
+                  </pic:spPr>
+                </pic:pic>
+              </a:graphicData>
+            </a:graphic>
+          </wp:inline>
+        </w:drawing>
+      </w:r>
+    </w:p>
+    <w:bookmarkEnd w:id="52"/>
+    <w:bookmarkStart w:id="53" w:name="redoc-codechunk-8"/>
+    <w:tbl>
+      <w:tblPr>
+        <w:tblStyle w:val="Table"/>
+        <w:tblW w:type="pct" w:w="0.0"/>
+        <w:tblLook w:firstRow="1"/>
+      </w:tblPr>
+      <w:tblGrid/>
+      <w:tr>
+        <w:trPr>
+          <w:cnfStyle w:firstRow="1"/>
+        </w:trPr>
+        <w:tc>
+          <w:tcPr>
+            <w:tcBorders>
+              <w:bottom w:val="single"/>
+            </w:tcBorders>
+            <w:vAlign w:val="bottom"/>
+          </w:tcPr>
+          <w:p>
+            <w:pPr>
+              <w:pStyle w:val="Compact"/>
+              <w:jc w:val="left"/>
+              <w:pStyle w:val="redoc-codechunk-8"/>
+            </w:pPr>
+            <w:r>
+              <w:t xml:space="preserve">processed</w:t>
+            </w:r>
+          </w:p>
+        </w:tc>
+        <w:tc>
+          <w:tcPr>
+            <w:tcBorders>
+              <w:bottom w:val="single"/>
+            </w:tcBorders>
+            <w:vAlign w:val="bottom"/>
+          </w:tcPr>
+          <w:p>
+            <w:pPr>
+              <w:pStyle w:val="Compact"/>
+              <w:jc w:val="right"/>
+              <w:pStyle w:val="redoc-codechunk-8"/>
+            </w:pPr>
+            <w:r>
+              <w:t xml:space="preserve">mean</w:t>
+            </w:r>
+          </w:p>
+        </w:tc>
+        <w:tc>
+          <w:tcPr>
+            <w:tcBorders>
+              <w:bottom w:val="single"/>
+            </w:tcBorders>
+            <w:vAlign w:val="bottom"/>
+          </w:tcPr>
+          <w:p>
+            <w:pPr>
+              <w:pStyle w:val="Compact"/>
+              <w:jc w:val="right"/>
+              <w:pStyle w:val="redoc-codechunk-8"/>
+            </w:pPr>
+            <w:r>
+              <w:t xml:space="preserve">median</w:t>
+            </w:r>
+          </w:p>
+        </w:tc>
+        <w:tc>
+          <w:tcPr>
+            <w:tcBorders>
+              <w:bottom w:val="single"/>
+            </w:tcBorders>
+            <w:vAlign w:val="bottom"/>
+          </w:tcPr>
+          <w:p>
+            <w:pPr>
+              <w:pStyle w:val="Compact"/>
+              <w:jc w:val="right"/>
+              <w:pStyle w:val="redoc-codechunk-8"/>
+            </w:pPr>
+            <w:r>
+              <w:t xml:space="preserve">mode</w:t>
+            </w:r>
+          </w:p>
+        </w:tc>
+        <w:tc>
+          <w:tcPr>
+            <w:tcBorders>
+              <w:bottom w:val="single"/>
+            </w:tcBorders>
+            <w:vAlign w:val="bottom"/>
+          </w:tcPr>
+          <w:p>
+            <w:pPr>
+              <w:pStyle w:val="Compact"/>
+              <w:jc w:val="right"/>
+              <w:pStyle w:val="redoc-codechunk-8"/>
+            </w:pPr>
+            <w:r>
+              <w:t xml:space="preserve">max</w:t>
+            </w:r>
+          </w:p>
+        </w:tc>
+      </w:tr>
+      <w:tr>
+        <w:tc>
+          <w:p>
+            <w:pPr>
+              <w:pStyle w:val="Compact"/>
+              <w:jc w:val="left"/>
+              <w:pStyle w:val="redoc-codechunk-8"/>
+            </w:pPr>
+            <w:r>
+              <w:t xml:space="preserve">doublenorm</w:t>
+            </w:r>
+          </w:p>
+        </w:tc>
+        <w:tc>
+          <w:p>
+            <w:pPr>
+              <w:pStyle w:val="Compact"/>
+              <w:jc w:val="right"/>
+              <w:pStyle w:val="redoc-codechunk-8"/>
+            </w:pPr>
+            <w:r>
+              <w:t xml:space="preserve">0.274</w:t>
+            </w:r>
+          </w:p>
+        </w:tc>
+        <w:tc>
+          <w:p>
+            <w:pPr>
+              <w:pStyle w:val="Compact"/>
+              <w:jc w:val="right"/>
+              <w:pStyle w:val="redoc-codechunk-8"/>
+            </w:pPr>
+            <w:r>
+              <w:t xml:space="preserve">0.269</w:t>
+            </w:r>
+          </w:p>
+        </w:tc>
+        <w:tc>
+          <w:p>
+            <w:pPr>
+              <w:pStyle w:val="Compact"/>
+              <w:jc w:val="right"/>
+              <w:pStyle w:val="redoc-codechunk-8"/>
+            </w:pPr>
+            <w:r>
+              <w:t xml:space="preserve">0.281</w:t>
+            </w:r>
+          </w:p>
+        </w:tc>
+        <w:tc>
+          <w:p>
+            <w:pPr>
+              <w:pStyle w:val="Compact"/>
+              <w:jc w:val="right"/>
+              <w:pStyle w:val="redoc-codechunk-8"/>
+            </w:pPr>
+            <w:r>
+              <w:t xml:space="preserve">1.366</w:t>
+            </w:r>
+          </w:p>
+        </w:tc>
+      </w:tr>
+      <w:tr>
+        <w:tc>
+          <w:p>
+            <w:pPr>
+              <w:pStyle w:val="Compact"/>
+              <w:jc w:val="left"/>
+              <w:pStyle w:val="redoc-codechunk-8"/>
+            </w:pPr>
+            <w:r>
+              <w:t xml:space="preserve">filtersd</w:t>
+            </w:r>
+          </w:p>
+        </w:tc>
+        <w:tc>
+          <w:p>
+            <w:pPr>
+              <w:pStyle w:val="Compact"/>
+              <w:jc w:val="right"/>
+              <w:pStyle w:val="redoc-codechunk-8"/>
+            </w:pPr>
+            <w:r>
+              <w:t xml:space="preserve">0.274</w:t>
+            </w:r>
+          </w:p>
+        </w:tc>
+        <w:tc>
+          <w:p>
+            <w:pPr>
+              <w:pStyle w:val="Compact"/>
+              <w:jc w:val="right"/>
+              <w:pStyle w:val="redoc-codechunk-8"/>
+            </w:pPr>
+            <w:r>
+              <w:t xml:space="preserve">0.269</w:t>
+            </w:r>
+          </w:p>
+        </w:tc>
+        <w:tc>
+          <w:p>
+            <w:pPr>
+              <w:pStyle w:val="Compact"/>
+              <w:jc w:val="right"/>
+              <w:pStyle w:val="redoc-codechunk-8"/>
+            </w:pPr>
+            <w:r>
+              <w:t xml:space="preserve">0.281</w:t>
+            </w:r>
+          </w:p>
+        </w:tc>
+        <w:tc>
+          <w:p>
+            <w:pPr>
+              <w:pStyle w:val="Compact"/>
+              <w:jc w:val="right"/>
+              <w:pStyle w:val="redoc-codechunk-8"/>
+            </w:pPr>
+            <w:r>
+              <w:t xml:space="preserve">1.366</w:t>
+            </w:r>
+          </w:p>
+        </w:tc>
+      </w:tr>
+      <w:tr>
+        <w:tc>
+          <w:p>
+            <w:pPr>
+              <w:pStyle w:val="Compact"/>
+              <w:jc w:val="left"/>
+              <w:pStyle w:val="redoc-codechunk-8"/>
+            </w:pPr>
+            <w:r>
+              <w:t xml:space="preserve">noperc_nonorm</w:t>
+            </w:r>
+          </w:p>
+        </w:tc>
+        <w:tc>
+          <w:p>
+            <w:pPr>
+              <w:pStyle w:val="Compact"/>
+              <w:jc w:val="right"/>
+              <w:pStyle w:val="redoc-codechunk-8"/>
+            </w:pPr>
+            <w:r>
+              <w:t xml:space="preserve">0.339</w:t>
+            </w:r>
+          </w:p>
+        </w:tc>
+        <w:tc>
+          <w:p>
+            <w:pPr>
+              <w:pStyle w:val="Compact"/>
+              <w:jc w:val="right"/>
+              <w:pStyle w:val="redoc-codechunk-8"/>
+            </w:pPr>
+            <w:r>
+              <w:t xml:space="preserve">0.329</w:t>
+            </w:r>
+          </w:p>
+        </w:tc>
+        <w:tc>
+          <w:p>
+            <w:pPr>
+              <w:pStyle w:val="Compact"/>
+              <w:jc w:val="right"/>
+              <w:pStyle w:val="redoc-codechunk-8"/>
+            </w:pPr>
+            <w:r>
+              <w:t xml:space="preserve">0.339</w:t>
+            </w:r>
+          </w:p>
+        </w:tc>
+        <w:tc>
+          <w:p>
+            <w:pPr>
+              <w:pStyle w:val="Compact"/>
+              <w:jc w:val="right"/>
+              <w:pStyle w:val="redoc-codechunk-8"/>
+            </w:pPr>
+            <w:r>
+              <w:t xml:space="preserve">1.564</w:t>
+            </w:r>
+          </w:p>
+        </w:tc>
+      </w:tr>
+      <w:tr>
+        <w:tc>
+          <w:p>
+            <w:pPr>
+              <w:pStyle w:val="Compact"/>
+              <w:jc w:val="left"/>
+              <w:pStyle w:val="redoc-codechunk-8"/>
+            </w:pPr>
+            <w:r>
+              <w:t xml:space="preserve">perc99_nonorm</w:t>
+            </w:r>
+          </w:p>
+        </w:tc>
+        <w:tc>
+          <w:p>
+            <w:pPr>
+              <w:pStyle w:val="Compact"/>
+              <w:jc w:val="right"/>
+              <w:pStyle w:val="redoc-codechunk-8"/>
+            </w:pPr>
+            <w:r>
+              <w:t xml:space="preserve">0.358</w:t>
+            </w:r>
+          </w:p>
+        </w:tc>
+        <w:tc>
+          <w:p>
+            <w:pPr>
+              <w:pStyle w:val="Compact"/>
+              <w:jc w:val="right"/>
+              <w:pStyle w:val="redoc-codechunk-8"/>
+            </w:pPr>
+            <w:r>
+              <w:t xml:space="preserve">0.350</w:t>
+            </w:r>
+          </w:p>
+        </w:tc>
+        <w:tc>
+          <w:p>
+            <w:pPr>
+              <w:pStyle w:val="Compact"/>
+              <w:jc w:val="right"/>
+              <w:pStyle w:val="redoc-codechunk-8"/>
+            </w:pPr>
+            <w:r>
+              <w:t xml:space="preserve">0.345</w:t>
+            </w:r>
+          </w:p>
+        </w:tc>
+        <w:tc>
+          <w:p>
+            <w:pPr>
+              <w:pStyle w:val="Compact"/>
+              <w:jc w:val="right"/>
+              <w:pStyle w:val="redoc-codechunk-8"/>
+            </w:pPr>
+            <w:r>
+              <w:t xml:space="preserve">1.543</w:t>
+            </w:r>
+          </w:p>
+        </w:tc>
+      </w:tr>
+      <w:tr>
+        <w:tc>
+          <w:p>
+            <w:pPr>
+              <w:pStyle w:val="Compact"/>
+              <w:jc w:val="left"/>
+              <w:pStyle w:val="redoc-codechunk-8"/>
+            </w:pPr>
+            <w:r>
+              <w:t xml:space="preserve">singlenorm</w:t>
+            </w:r>
+          </w:p>
+        </w:tc>
+        <w:tc>
+          <w:p>
+            <w:pPr>
+              <w:pStyle w:val="Compact"/>
+              <w:jc w:val="right"/>
+              <w:pStyle w:val="redoc-codechunk-8"/>
+            </w:pPr>
+            <w:r>
+              <w:t xml:space="preserve">0.269</w:t>
+            </w:r>
+          </w:p>
+        </w:tc>
+        <w:tc>
+          <w:p>
+            <w:pPr>
+              <w:pStyle w:val="Compact"/>
+              <w:jc w:val="right"/>
+              <w:pStyle w:val="redoc-codechunk-8"/>
+            </w:pPr>
+            <w:r>
+              <w:t xml:space="preserve">0.257</w:t>
+            </w:r>
+          </w:p>
+        </w:tc>
+        <w:tc>
+          <w:p>
+            <w:pPr>
+              <w:pStyle w:val="Compact"/>
+              <w:jc w:val="right"/>
+              <w:pStyle w:val="redoc-codechunk-8"/>
+            </w:pPr>
+            <w:r>
+              <w:t xml:space="preserve">0.246</w:t>
+            </w:r>
+          </w:p>
+        </w:tc>
+        <w:tc>
+          <w:p>
+            <w:pPr>
+              <w:pStyle w:val="Compact"/>
+              <w:jc w:val="right"/>
+              <w:pStyle w:val="redoc-codechunk-8"/>
+            </w:pPr>
+            <w:r>
+              <w:t xml:space="preserve">2.200</w:t>
+            </w:r>
+          </w:p>
+        </w:tc>
+      </w:tr>
+      <w:tr>
+        <w:tc>
+          <w:p>
+            <w:pPr>
+              <w:pStyle w:val="Compact"/>
+              <w:jc w:val="left"/>
+              <w:pStyle w:val="redoc-codechunk-8"/>
+            </w:pPr>
+            <w:r>
+              <w:t xml:space="preserve">singlenorm_int</w:t>
+            </w:r>
+          </w:p>
+        </w:tc>
+        <w:tc>
+          <w:p>
+            <w:pPr>
+              <w:pStyle w:val="Compact"/>
+              <w:jc w:val="right"/>
+              <w:pStyle w:val="redoc-codechunk-8"/>
+            </w:pPr>
+            <w:r>
+              <w:t xml:space="preserve">0.273</w:t>
+            </w:r>
+          </w:p>
+        </w:tc>
+        <w:tc>
+          <w:p>
+            <w:pPr>
+              <w:pStyle w:val="Compact"/>
+              <w:jc w:val="right"/>
+              <w:pStyle w:val="redoc-codechunk-8"/>
+            </w:pPr>
+            <w:r>
+              <w:t xml:space="preserve">0.268</w:t>
+            </w:r>
+          </w:p>
+        </w:tc>
+        <w:tc>
+          <w:p>
+            <w:pPr>
+              <w:pStyle w:val="Compact"/>
+              <w:jc w:val="right"/>
+              <w:pStyle w:val="redoc-codechunk-8"/>
+            </w:pPr>
+            <w:r>
+              <w:t xml:space="preserve">0.280</w:t>
+            </w:r>
+          </w:p>
+        </w:tc>
+        <w:tc>
+          <w:p>
+            <w:pPr>
+              <w:pStyle w:val="Compact"/>
+              <w:jc w:val="right"/>
+              <w:pStyle w:val="redoc-codechunk-8"/>
+            </w:pPr>
+            <w:r>
+              <w:t xml:space="preserve">1.381</w:t>
+            </w:r>
+          </w:p>
+        </w:tc>
+      </w:tr>
+    </w:tbl>
+    <w:bookmarkEnd w:id="53"/>
     <w:sectPr>
       <w:type xmlns:w="http://schemas.openxmlformats.org/wordprocessingml/2006/main" w:val="continuous"/>
     </w:sectPr>
@@ -2377,6 +2903,30 @@
   </w:style>
   <w:style w:type="paragraph" w:customStyle="1" w:styleId="redoc-codechunk-6">
     <w:name w:val="redoc-codechunk-6"/>
+    <w:basedOn w:val="BodyText"/>
+    <w:qFormat/>
+    <w:hidden/>
+    <w:rPr>
+      <w:shd w:val="clear" w:color="auto" w:fill="FFBEBF"/>
+    </w:rPr>
+    <w:pPr>
+      <w:shd w:val="clear" w:color="auto" w:fill="FFBEBF"/>
+    </w:pPr>
+  </w:style>
+  <w:style w:type="paragraph" w:customStyle="1" w:styleId="redoc-codechunk-7">
+    <w:name w:val="redoc-codechunk-7"/>
+    <w:basedOn w:val="BodyText"/>
+    <w:qFormat/>
+    <w:hidden/>
+    <w:rPr>
+      <w:shd w:val="clear" w:color="auto" w:fill="FFBEBF"/>
+    </w:rPr>
+    <w:pPr>
+      <w:shd w:val="clear" w:color="auto" w:fill="FFBEBF"/>
+    </w:pPr>
+  </w:style>
+  <w:style w:type="paragraph" w:customStyle="1" w:styleId="redoc-codechunk-8">
+    <w:name w:val="redoc-codechunk-8"/>
     <w:basedOn w:val="BodyText"/>
     <w:qFormat/>
     <w:hidden/>

</xml_diff>

<commit_message>
using flextable in manuscript output
</commit_message>
<xml_diff>
--- a/peakcharacterization.docx
+++ b/peakcharacterization.docx
@@ -1521,481 +1521,20 @@
     </w:p>
     <w:bookmarkEnd w:id="52"/>
     <w:bookmarkStart w:id="53" w:name="redoc-codechunk-8"/>
-    <w:tbl>
-      <w:tblPr>
-        <w:tblStyle w:val="Table"/>
-        <w:tblW w:type="pct" w:w="0.0"/>
-        <w:tblLook w:firstRow="1"/>
-      </w:tblPr>
-      <w:tblGrid/>
-      <w:tr>
-        <w:trPr>
-          <w:cnfStyle w:firstRow="1"/>
-        </w:trPr>
-        <w:tc>
-          <w:tcPr>
-            <w:tcBorders>
-              <w:bottom w:val="single"/>
-            </w:tcBorders>
-            <w:vAlign w:val="bottom"/>
-          </w:tcPr>
-          <w:p>
-            <w:pPr>
-              <w:pStyle w:val="Compact"/>
-              <w:jc w:val="left"/>
-              <w:pStyle w:val="redoc-codechunk-8"/>
-            </w:pPr>
-            <w:r>
-              <w:t xml:space="preserve">processed</w:t>
-            </w:r>
-          </w:p>
-        </w:tc>
-        <w:tc>
-          <w:tcPr>
-            <w:tcBorders>
-              <w:bottom w:val="single"/>
-            </w:tcBorders>
-            <w:vAlign w:val="bottom"/>
-          </w:tcPr>
-          <w:p>
-            <w:pPr>
-              <w:pStyle w:val="Compact"/>
-              <w:jc w:val="right"/>
-              <w:pStyle w:val="redoc-codechunk-8"/>
-            </w:pPr>
-            <w:r>
-              <w:t xml:space="preserve">mean</w:t>
-            </w:r>
-          </w:p>
-        </w:tc>
-        <w:tc>
-          <w:tcPr>
-            <w:tcBorders>
-              <w:bottom w:val="single"/>
-            </w:tcBorders>
-            <w:vAlign w:val="bottom"/>
-          </w:tcPr>
-          <w:p>
-            <w:pPr>
-              <w:pStyle w:val="Compact"/>
-              <w:jc w:val="right"/>
-              <w:pStyle w:val="redoc-codechunk-8"/>
-            </w:pPr>
-            <w:r>
-              <w:t xml:space="preserve">median</w:t>
-            </w:r>
-          </w:p>
-        </w:tc>
-        <w:tc>
-          <w:tcPr>
-            <w:tcBorders>
-              <w:bottom w:val="single"/>
-            </w:tcBorders>
-            <w:vAlign w:val="bottom"/>
-          </w:tcPr>
-          <w:p>
-            <w:pPr>
-              <w:pStyle w:val="Compact"/>
-              <w:jc w:val="right"/>
-              <w:pStyle w:val="redoc-codechunk-8"/>
-            </w:pPr>
-            <w:r>
-              <w:t xml:space="preserve">mode</w:t>
-            </w:r>
-          </w:p>
-        </w:tc>
-        <w:tc>
-          <w:tcPr>
-            <w:tcBorders>
-              <w:bottom w:val="single"/>
-            </w:tcBorders>
-            <w:vAlign w:val="bottom"/>
-          </w:tcPr>
-          <w:p>
-            <w:pPr>
-              <w:pStyle w:val="Compact"/>
-              <w:jc w:val="right"/>
-              <w:pStyle w:val="redoc-codechunk-8"/>
-            </w:pPr>
-            <w:r>
-              <w:t xml:space="preserve">max</w:t>
-            </w:r>
-          </w:p>
-        </w:tc>
-      </w:tr>
-      <w:tr>
-        <w:tc>
-          <w:p>
-            <w:pPr>
-              <w:pStyle w:val="Compact"/>
-              <w:jc w:val="left"/>
-              <w:pStyle w:val="redoc-codechunk-8"/>
-            </w:pPr>
-            <w:r>
-              <w:t xml:space="preserve">doublenorm</w:t>
-            </w:r>
-          </w:p>
-        </w:tc>
-        <w:tc>
-          <w:p>
-            <w:pPr>
-              <w:pStyle w:val="Compact"/>
-              <w:jc w:val="right"/>
-              <w:pStyle w:val="redoc-codechunk-8"/>
-            </w:pPr>
-            <w:r>
-              <w:t xml:space="preserve">0.274</w:t>
-            </w:r>
-          </w:p>
-        </w:tc>
-        <w:tc>
-          <w:p>
-            <w:pPr>
-              <w:pStyle w:val="Compact"/>
-              <w:jc w:val="right"/>
-              <w:pStyle w:val="redoc-codechunk-8"/>
-            </w:pPr>
-            <w:r>
-              <w:t xml:space="preserve">0.269</w:t>
-            </w:r>
-          </w:p>
-        </w:tc>
-        <w:tc>
-          <w:p>
-            <w:pPr>
-              <w:pStyle w:val="Compact"/>
-              <w:jc w:val="right"/>
-              <w:pStyle w:val="redoc-codechunk-8"/>
-            </w:pPr>
-            <w:r>
-              <w:t xml:space="preserve">0.281</w:t>
-            </w:r>
-          </w:p>
-        </w:tc>
-        <w:tc>
-          <w:p>
-            <w:pPr>
-              <w:pStyle w:val="Compact"/>
-              <w:jc w:val="right"/>
-              <w:pStyle w:val="redoc-codechunk-8"/>
-            </w:pPr>
-            <w:r>
-              <w:t xml:space="preserve">1.366</w:t>
-            </w:r>
-          </w:p>
-        </w:tc>
-      </w:tr>
-      <w:tr>
-        <w:tc>
-          <w:p>
-            <w:pPr>
-              <w:pStyle w:val="Compact"/>
-              <w:jc w:val="left"/>
-              <w:pStyle w:val="redoc-codechunk-8"/>
-            </w:pPr>
-            <w:r>
-              <w:t xml:space="preserve">filtersd</w:t>
-            </w:r>
-          </w:p>
-        </w:tc>
-        <w:tc>
-          <w:p>
-            <w:pPr>
-              <w:pStyle w:val="Compact"/>
-              <w:jc w:val="right"/>
-              <w:pStyle w:val="redoc-codechunk-8"/>
-            </w:pPr>
-            <w:r>
-              <w:t xml:space="preserve">0.274</w:t>
-            </w:r>
-          </w:p>
-        </w:tc>
-        <w:tc>
-          <w:p>
-            <w:pPr>
-              <w:pStyle w:val="Compact"/>
-              <w:jc w:val="right"/>
-              <w:pStyle w:val="redoc-codechunk-8"/>
-            </w:pPr>
-            <w:r>
-              <w:t xml:space="preserve">0.269</w:t>
-            </w:r>
-          </w:p>
-        </w:tc>
-        <w:tc>
-          <w:p>
-            <w:pPr>
-              <w:pStyle w:val="Compact"/>
-              <w:jc w:val="right"/>
-              <w:pStyle w:val="redoc-codechunk-8"/>
-            </w:pPr>
-            <w:r>
-              <w:t xml:space="preserve">0.281</w:t>
-            </w:r>
-          </w:p>
-        </w:tc>
-        <w:tc>
-          <w:p>
-            <w:pPr>
-              <w:pStyle w:val="Compact"/>
-              <w:jc w:val="right"/>
-              <w:pStyle w:val="redoc-codechunk-8"/>
-            </w:pPr>
-            <w:r>
-              <w:t xml:space="preserve">1.366</w:t>
-            </w:r>
-          </w:p>
-        </w:tc>
-      </w:tr>
-      <w:tr>
-        <w:tc>
-          <w:p>
-            <w:pPr>
-              <w:pStyle w:val="Compact"/>
-              <w:jc w:val="left"/>
-              <w:pStyle w:val="redoc-codechunk-8"/>
-            </w:pPr>
-            <w:r>
-              <w:t xml:space="preserve">noperc_nonorm</w:t>
-            </w:r>
-          </w:p>
-        </w:tc>
-        <w:tc>
-          <w:p>
-            <w:pPr>
-              <w:pStyle w:val="Compact"/>
-              <w:jc w:val="right"/>
-              <w:pStyle w:val="redoc-codechunk-8"/>
-            </w:pPr>
-            <w:r>
-              <w:t xml:space="preserve">0.339</w:t>
-            </w:r>
-          </w:p>
-        </w:tc>
-        <w:tc>
-          <w:p>
-            <w:pPr>
-              <w:pStyle w:val="Compact"/>
-              <w:jc w:val="right"/>
-              <w:pStyle w:val="redoc-codechunk-8"/>
-            </w:pPr>
-            <w:r>
-              <w:t xml:space="preserve">0.329</w:t>
-            </w:r>
-          </w:p>
-        </w:tc>
-        <w:tc>
-          <w:p>
-            <w:pPr>
-              <w:pStyle w:val="Compact"/>
-              <w:jc w:val="right"/>
-              <w:pStyle w:val="redoc-codechunk-8"/>
-            </w:pPr>
-            <w:r>
-              <w:t xml:space="preserve">0.339</w:t>
-            </w:r>
-          </w:p>
-        </w:tc>
-        <w:tc>
-          <w:p>
-            <w:pPr>
-              <w:pStyle w:val="Compact"/>
-              <w:jc w:val="right"/>
-              <w:pStyle w:val="redoc-codechunk-8"/>
-            </w:pPr>
-            <w:r>
-              <w:t xml:space="preserve">1.564</w:t>
-            </w:r>
-          </w:p>
-        </w:tc>
-      </w:tr>
-      <w:tr>
-        <w:tc>
-          <w:p>
-            <w:pPr>
-              <w:pStyle w:val="Compact"/>
-              <w:jc w:val="left"/>
-              <w:pStyle w:val="redoc-codechunk-8"/>
-            </w:pPr>
-            <w:r>
-              <w:t xml:space="preserve">perc99_nonorm</w:t>
-            </w:r>
-          </w:p>
-        </w:tc>
-        <w:tc>
-          <w:p>
-            <w:pPr>
-              <w:pStyle w:val="Compact"/>
-              <w:jc w:val="right"/>
-              <w:pStyle w:val="redoc-codechunk-8"/>
-            </w:pPr>
-            <w:r>
-              <w:t xml:space="preserve">0.358</w:t>
-            </w:r>
-          </w:p>
-        </w:tc>
-        <w:tc>
-          <w:p>
-            <w:pPr>
-              <w:pStyle w:val="Compact"/>
-              <w:jc w:val="right"/>
-              <w:pStyle w:val="redoc-codechunk-8"/>
-            </w:pPr>
-            <w:r>
-              <w:t xml:space="preserve">0.350</w:t>
-            </w:r>
-          </w:p>
-        </w:tc>
-        <w:tc>
-          <w:p>
-            <w:pPr>
-              <w:pStyle w:val="Compact"/>
-              <w:jc w:val="right"/>
-              <w:pStyle w:val="redoc-codechunk-8"/>
-            </w:pPr>
-            <w:r>
-              <w:t xml:space="preserve">0.345</w:t>
-            </w:r>
-          </w:p>
-        </w:tc>
-        <w:tc>
-          <w:p>
-            <w:pPr>
-              <w:pStyle w:val="Compact"/>
-              <w:jc w:val="right"/>
-              <w:pStyle w:val="redoc-codechunk-8"/>
-            </w:pPr>
-            <w:r>
-              <w:t xml:space="preserve">1.543</w:t>
-            </w:r>
-          </w:p>
-        </w:tc>
-      </w:tr>
-      <w:tr>
-        <w:tc>
-          <w:p>
-            <w:pPr>
-              <w:pStyle w:val="Compact"/>
-              <w:jc w:val="left"/>
-              <w:pStyle w:val="redoc-codechunk-8"/>
-            </w:pPr>
-            <w:r>
-              <w:t xml:space="preserve">singlenorm</w:t>
-            </w:r>
-          </w:p>
-        </w:tc>
-        <w:tc>
-          <w:p>
-            <w:pPr>
-              <w:pStyle w:val="Compact"/>
-              <w:jc w:val="right"/>
-              <w:pStyle w:val="redoc-codechunk-8"/>
-            </w:pPr>
-            <w:r>
-              <w:t xml:space="preserve">0.269</w:t>
-            </w:r>
-          </w:p>
-        </w:tc>
-        <w:tc>
-          <w:p>
-            <w:pPr>
-              <w:pStyle w:val="Compact"/>
-              <w:jc w:val="right"/>
-              <w:pStyle w:val="redoc-codechunk-8"/>
-            </w:pPr>
-            <w:r>
-              <w:t xml:space="preserve">0.257</w:t>
-            </w:r>
-          </w:p>
-        </w:tc>
-        <w:tc>
-          <w:p>
-            <w:pPr>
-              <w:pStyle w:val="Compact"/>
-              <w:jc w:val="right"/>
-              <w:pStyle w:val="redoc-codechunk-8"/>
-            </w:pPr>
-            <w:r>
-              <w:t xml:space="preserve">0.246</w:t>
-            </w:r>
-          </w:p>
-        </w:tc>
-        <w:tc>
-          <w:p>
-            <w:pPr>
-              <w:pStyle w:val="Compact"/>
-              <w:jc w:val="right"/>
-              <w:pStyle w:val="redoc-codechunk-8"/>
-            </w:pPr>
-            <w:r>
-              <w:t xml:space="preserve">2.200</w:t>
-            </w:r>
-          </w:p>
-        </w:tc>
-      </w:tr>
-      <w:tr>
-        <w:tc>
-          <w:p>
-            <w:pPr>
-              <w:pStyle w:val="Compact"/>
-              <w:jc w:val="left"/>
-              <w:pStyle w:val="redoc-codechunk-8"/>
-            </w:pPr>
-            <w:r>
-              <w:t xml:space="preserve">singlenorm_int</w:t>
-            </w:r>
-          </w:p>
-        </w:tc>
-        <w:tc>
-          <w:p>
-            <w:pPr>
-              <w:pStyle w:val="Compact"/>
-              <w:jc w:val="right"/>
-              <w:pStyle w:val="redoc-codechunk-8"/>
-            </w:pPr>
-            <w:r>
-              <w:t xml:space="preserve">0.273</w:t>
-            </w:r>
-          </w:p>
-        </w:tc>
-        <w:tc>
-          <w:p>
-            <w:pPr>
-              <w:pStyle w:val="Compact"/>
-              <w:jc w:val="right"/>
-              <w:pStyle w:val="redoc-codechunk-8"/>
-            </w:pPr>
-            <w:r>
-              <w:t xml:space="preserve">0.268</w:t>
-            </w:r>
-          </w:p>
-        </w:tc>
-        <w:tc>
-          <w:p>
-            <w:pPr>
-              <w:pStyle w:val="Compact"/>
-              <w:jc w:val="right"/>
-              <w:pStyle w:val="redoc-codechunk-8"/>
-            </w:pPr>
-            <w:r>
-              <w:t xml:space="preserve">0.280</w:t>
-            </w:r>
-          </w:p>
-        </w:tc>
-        <w:tc>
-          <w:p>
-            <w:pPr>
-              <w:pStyle w:val="Compact"/>
-              <w:jc w:val="right"/>
-              <w:pStyle w:val="redoc-codechunk-8"/>
-            </w:pPr>
-            <w:r>
-              <w:t xml:space="preserve">1.381</w:t>
-            </w:r>
-          </w:p>
-        </w:tc>
-      </w:tr>
-    </w:tbl>
+    <w:p>
+      <w:pPr>
+        <w:pStyle w:val="redoc-codechunk-8"/>
+        <w:rPr>
+          <w:vanish/>
+        </w:rPr>
+      </w:pPr>
+      <w:r>
+        <w:rPr>
+          <w:vanish/>
+        </w:rPr>
+        <w:t xml:space="preserve"> </w:t>
+      </w:r>
+    </w:p>
     <w:bookmarkEnd w:id="53"/>
     <w:sectPr>
       <w:type xmlns:w="http://schemas.openxmlformats.org/wordprocessingml/2006/main" w:val="continuous"/>

</xml_diff>

<commit_message>
new version of manuscript.
</commit_message>
<xml_diff>
--- a/peakcharacterization.docx
+++ b/peakcharacterization.docx
@@ -33,7 +33,19 @@
         <w:pStyle w:val="FirstParagraph"/>
       </w:pPr>
       <w:r>
-        <w:t xml:space="preserve">We introduce a novel method for characterizing peaks from direct injection FT-MS experiments developed on metabolomics datasets that utilizes calculated frequency values derived directly from the spacing of raw M/Z points. Our method incorporates several aspects designed to make the derived intensities trustworthy, and suitable for use in our previously published peak assignment algorithm SMIRFE. Notably, the inclusion of an intensity independent noise removal, and normalization of scan level data results in a reduction of median relative standard deviation from</w:t>
+        <w:t xml:space="preserve">We introduce a novel method for characterizing peaks from direct injection FT-MS experiments developed on metabolomics datasets that utilizes frequency values derived directly from the spacing of raw M/Z points.</w:t>
+      </w:r>
+      <w:r>
+        <w:t xml:space="preserve"> </w:t>
+      </w:r>
+      <w:r>
+        <w:t xml:space="preserve">Our method incorporates several aspects designed to make the derived intensities trustworthy, and suitable for use in our previously published peak assignment algorithm SMIRFE.</w:t>
+      </w:r>
+      <w:r>
+        <w:t xml:space="preserve"> </w:t>
+      </w:r>
+      <w:r>
+        <w:t xml:space="preserve">Notably, the inclusion of an intensity independent noise removal, and normalization of scan level data results in a reduction of median relative standard deviation from</w:t>
       </w:r>
       <w:r>
         <w:t xml:space="preserve"> </w:t>
@@ -98,7 +110,13 @@
         <w:pStyle w:val="FirstParagraph"/>
       </w:pPr>
       <w:r>
-        <w:t xml:space="preserve">The data consists of profile mode M/Z spectra from multiple scans encoded as M/Z and intensity values for each scan. There is no information about the original frequency values available in either the</w:t>
+        <w:t xml:space="preserve">The data consists of profile mode M/Z spectra from multiple scans encoded as M/Z and intensity values for each scan.</w:t>
+      </w:r>
+      <w:r>
+        <w:t xml:space="preserve"> </w:t>
+      </w:r>
+      <w:r>
+        <w:t xml:space="preserve">There is no information about the original frequency values available in either the</w:t>
       </w:r>
       <w:r>
         <w:t xml:space="preserve"> </w:t>
@@ -128,7 +146,25 @@
         <w:t xml:space="preserve"> </w:t>
       </w:r>
       <w:r>
-        <w:t xml:space="preserve">files. However, the frequency values can be approximated by averaging the M/Z of adjacent points, and dividing the M/Z by the difference. The</w:t>
+        <w:t xml:space="preserve">files.</w:t>
+      </w:r>
+      <w:r>
+        <w:t xml:space="preserve"> </w:t>
+      </w:r>
+      <w:r>
+        <w:t xml:space="preserve">However, the frequency values can be approximated by averaging the M/Z of adjacent points, and dividing the M/Z by the difference.</w:t>
+      </w:r>
+      <w:r>
+        <w:t xml:space="preserve"> </w:t>
+      </w:r>
+      <w:r>
+        <w:t xml:space="preserve">Ideally, the difference between subsequent points in frequency space is constant, in practice there is a range of differences in frequency space.</w:t>
+      </w:r>
+      <w:r>
+        <w:t xml:space="preserve"> </w:t>
+      </w:r>
+      <w:r>
+        <w:t xml:space="preserve">The</w:t>
       </w:r>
       <w:r>
         <w:t xml:space="preserve"> </w:t>
@@ -137,7 +173,7 @@
         <w:rPr>
           <w:i/>
         </w:rPr>
-        <w:t xml:space="preserve">true</w:t>
+        <w:t xml:space="preserve">true, constant</w:t>
       </w:r>
       <w:r>
         <w:t xml:space="preserve"> </w:t>
@@ -158,7 +194,28 @@
         <w:t xml:space="preserve"> </w:t>
       </w:r>
       <w:r>
-        <w:t xml:space="preserve">points to be within 2% of the mode value. These points can be used to construct a linear model relating M/Z to frequency for individual scans based on the formula:</w:t>
+        <w:t xml:space="preserve">points (those that can be used for generating a model of frequency to M/Z) to be within 2% of the mode value.</w:t>
+      </w:r>
+      <w:r>
+        <w:t xml:space="preserve"> </w:t>
+      </w:r>
+      <w:r>
+        <w:t xml:space="preserve">These</w:t>
+      </w:r>
+      <w:r>
+        <w:t xml:space="preserve"> </w:t>
+      </w:r>
+      <w:r>
+        <w:rPr>
+          <w:i/>
+        </w:rPr>
+        <w:t xml:space="preserve">useful</w:t>
+      </w:r>
+      <w:r>
+        <w:t xml:space="preserve"> </w:t>
+      </w:r>
+      <w:r>
+        <w:t xml:space="preserve">points can be used to construct a linear model relating M/Z to frequency for individual scans based on the formula:</w:t>
       </w:r>
     </w:p>
     <w:p>
@@ -306,7 +363,25 @@
         <w:pStyle w:val="FirstParagraph"/>
       </w:pPr>
       <w:r>
-        <w:t xml:space="preserve">From the physical properties of the orbitrap, only the square root should be necessary, however, in practice we have found the combination of square and cube-roots to provide a better fit, likely due to issues with slight imperfections in the orbitrap geometry and control of the magnetic fields. A model is generated for each scan, and then a single model using the median values of the intercept and slope across scans is chosen, and applied to convert the M/Z values to frequency for all scans. A single model rather than scan specific models is used because this was found to maintain the relative ordering of the peaks in M/Z and frequency space. Integer values (for use with the IRanges R package) are generated by multiplying each frequency value by 400 and rounding.</w:t>
+        <w:t xml:space="preserve">From the known physical properties of the orbitrap, only the square root term should be necessary.</w:t>
+      </w:r>
+      <w:r>
+        <w:t xml:space="preserve"> </w:t>
+      </w:r>
+      <w:r>
+        <w:t xml:space="preserve">Practically, we have found the combination of square and cube-roots to provide a better fit, likely due to issues with slight imperfections in the orbitrap geometry and control of the magnetic fields.</w:t>
+      </w:r>
+      <w:r>
+        <w:t xml:space="preserve"> </w:t>
+      </w:r>
+      <w:r>
+        <w:t xml:space="preserve">A frequency model is generated for each scan, and then a single model using the median values of each term across scans is generated, and applied to convert the M/Z values to frequency for all scans.</w:t>
+      </w:r>
+      <w:r>
+        <w:t xml:space="preserve"> </w:t>
+      </w:r>
+      <w:r>
+        <w:t xml:space="preserve">A single model rather than scan specific models is used for conversion because this was found to maintain the relative ordering of the peaks in M/Z and frequency space (see Results).</w:t>
       </w:r>
     </w:p>
     <w:p>
@@ -324,7 +399,19 @@
         <w:pStyle w:val="FirstParagraph"/>
       </w:pPr>
       <w:r>
-        <w:t xml:space="preserve">Two types of frequency intervals are used, sliding and tiled windows. The sliding windows are 10 points wide, offset by one point from each other. The tiled windows are one point wide, offset by one point from each other.</w:t>
+        <w:t xml:space="preserve">Two types of frequency intervals are used, sliding and tiled windows.</w:t>
+      </w:r>
+      <w:r>
+        <w:t xml:space="preserve"> </w:t>
+      </w:r>
+      <w:r>
+        <w:t xml:space="preserve">In this work, the sliding windows are 10 points wide and offset by one point.</w:t>
+      </w:r>
+      <w:r>
+        <w:t xml:space="preserve"> </w:t>
+      </w:r>
+      <w:r>
+        <w:t xml:space="preserve">The tiled windows are one point wide and offset by one point.</w:t>
       </w:r>
     </w:p>
     <w:p>
@@ -342,7 +429,13 @@
         <w:pStyle w:val="FirstParagraph"/>
       </w:pPr>
       <w:r>
-        <w:t xml:space="preserve">To enable interval arithmetic, the frequency points are converted to single width intervals by multiplying and rounding (a multiplier of 400 in this work) and storing them as IRanges objects from the IRanges Bioconductor package [citation]. The sliding and tiled windows are also converted to IRanges objects the same way.</w:t>
+        <w:t xml:space="preserve">To enable interval algebra, the frequency points are converted to single width intervals by multiplying and rounding (a multiplier of 400 in this work) and storing them as IRanges objects from the IRanges Bioconductor package [citation].</w:t>
+      </w:r>
+      <w:r>
+        <w:t xml:space="preserve"> </w:t>
+      </w:r>
+      <w:r>
+        <w:t xml:space="preserve">The sliding and tiled windows are also converted to IRanges objects the same way.</w:t>
       </w:r>
     </w:p>
     <w:p>
@@ -360,7 +453,7 @@
         <w:pStyle w:val="FirstParagraph"/>
       </w:pPr>
       <w:r>
-        <w:t xml:space="preserve">To find intervals that containing data that is not just noise, the number of zero intensity and non-zero intensity frequency points in each sliding window are counted, and any sliding window with a non-zero count greater than or equal to the 99th percentile of non-zero counts is kept, and the remaining sliding windows are reduced, where overlapping sliding windows are merged together to create the initial peak regions.</w:t>
+        <w:t xml:space="preserve">To find intervals that contain points that are not just noise, the number of non-zero intensity frequency points in each sliding window are counted, and any sliding window with a non-zero count greater than or equal to the 99th percentile of non-zero counts is kept, and the remaining sliding windows are reduced, where overlapping sliding windows are merged together to create the initial peak regions.</w:t>
       </w:r>
     </w:p>
     <w:p>
@@ -377,7 +470,7 @@
         <w:rPr>
           <w:b/>
         </w:rPr>
-        <w:t xml:space="preserve">Peak Finding</w:t>
+        <w:t xml:space="preserve">Peak Detection</w:t>
       </w:r>
       <w:r>
         <w:t xml:space="preserve">), and their centers binned by the tiled windows. Adjacent tiled windows with non-zero peak counts are merged together, and any zero peak count tiled windows split the initial region into multiple peak interval regions. These interval regions should contain a single</w:t>
@@ -428,7 +521,13 @@
         <w:t xml:space="preserve"> </w:t>
       </w:r>
       <w:r>
-        <w:t xml:space="preserve">function in the pracma package [citation]. These possible peaks are then characterized using a weighted parabolic fit of log-intensity to position (where position is either M/Z or frequency), and the weights for each point are the relative log-intensity compared to the maximum log-intensity for the peak.</w:t>
+        <w:t xml:space="preserve">function in the pracma package [citation].</w:t>
+      </w:r>
+      <w:r>
+        <w:t xml:space="preserve"> </w:t>
+      </w:r>
+      <w:r>
+        <w:t xml:space="preserve">These possible peaks are then characterized using a weighted parabolic fit of log-intensity to position (where position is either M/Z or frequency), and the weights for each point are the relative log-intensity compared to the maximum log-intensity for the peak.</w:t>
       </w:r>
     </w:p>
     <w:p>
@@ -442,6 +541,7 @@
         <m:oMath>
           <m:r>
             <m:rPr>
+              <m:nor/>
               <m:sty m:val="p"/>
             </m:rPr>
             <m:t>ln</m:t>
@@ -586,7 +686,13 @@
         <w:pStyle w:val="FirstParagraph"/>
       </w:pPr>
       <w:r>
-        <w:t xml:space="preserve">From this weighted parabolic fit the center, intensity, integrated area and sum-of-square residuals can be extracted for the peak. These characteristics are equivalent to the centroided peak center and intensity.</w:t>
+        <w:t xml:space="preserve">From this weighted parabolic fit the center, intensity, integrated area and sum-of-square residuals can be extracted for the peak.</w:t>
+      </w:r>
+      <w:r>
+        <w:t xml:space="preserve"> </w:t>
+      </w:r>
+      <w:r>
+        <w:t xml:space="preserve">These characteristics are equivalent to the centroided peak center and intensity.</w:t>
       </w:r>
     </w:p>
     <w:p>
@@ -594,7 +700,13 @@
         <w:pStyle w:val="BodyText"/>
       </w:pPr>
       <w:r>
-        <w:t xml:space="preserve">Before further processing, the regions are checked that there is only one peak from each scan. If a scan has two or more peaks, then the scan level data in that region is discarded. Any regions that subsequently contain zero peaks are removed.</w:t>
+        <w:t xml:space="preserve">Before further processing, the regions are checked that there is only one peak from each scan. If a scan has two or more peaks, then the scan level data in that region is discarded.</w:t>
+      </w:r>
+      <w:r>
+        <w:t xml:space="preserve"> </w:t>
+      </w:r>
+      <w:r>
+        <w:t xml:space="preserve">Any regions that subsequently contain zero peaks are removed.</w:t>
       </w:r>
     </w:p>
     <w:p>
@@ -627,7 +739,25 @@
         <w:t xml:space="preserve"> </w:t>
       </w:r>
       <w:r>
-        <w:t xml:space="preserve">scan based on the log-intensity differences of a subset of peaks that are present in at least the same number of scans as the 95th percentile of scan counts for the peaks. In addition, only those peaks that have an intensity greater than 0.7 times the highest intensity peak in the scan are used. Pairwise scan-to-scan distances are calculated by taking the cartesian distances between log peak intensities present in both scans, and then the cartesian distance is summed across the scan-to-scan distance to provide an overall difference of each to all other scans. The scan with the lowest summed overall distance is chosen as the</w:t>
+        <w:t xml:space="preserve">scan based on the log-intensity differences of a subset of peaks that are present in at least the same number of scans as the 95th percentile of scan counts for the peaks.</w:t>
+      </w:r>
+      <w:r>
+        <w:t xml:space="preserve"> </w:t>
+      </w:r>
+      <w:r>
+        <w:t xml:space="preserve">In addition, only those peaks that have an intensity greater than 0.7 times the highest intensity peak in the scan are used.</w:t>
+      </w:r>
+      <w:r>
+        <w:t xml:space="preserve"> </w:t>
+      </w:r>
+      <w:r>
+        <w:t xml:space="preserve">Pairwise scan-to-scan distances are calculated by taking the cartesian distances between log peak intensities present in both scans, and then the cartesian distance is summed across the scan-to-scan distance to provide an overall difference of each scan to all other scans.</w:t>
+      </w:r>
+      <w:r>
+        <w:t xml:space="preserve"> </w:t>
+      </w:r>
+      <w:r>
+        <w:t xml:space="preserve">The scan with the lowest summed overall distance is chosen as the</w:t>
       </w:r>
       <w:r>
         <w:t xml:space="preserve"> </w:t>
@@ -645,7 +775,45 @@
         <w:t xml:space="preserve"> </w:t>
       </w:r>
       <w:r>
-        <w:t xml:space="preserve">scan, and normalization factors for each scan are calculated as the median log peak intensity differences in scan_i compared to the reference scan. This normalization is done twice, once using all possible peaks, after which the correlation of peak intensity with scan number is checked, and those peaks with correlation of greater than 0.5 with scan number are removed, and the normalization factors are calculated again, and then applied to both the centroided peak height and the raw point intensities.</w:t>
+        <w:t xml:space="preserve">scan, and normalization factors for each scan are calculated as the median log peak intensity differences in</w:t>
+      </w:r>
+      <w:r>
+        <w:t xml:space="preserve"> </w:t>
+      </w:r>
+      <m:oMath>
+        <m:r>
+          <m:t>s</m:t>
+        </m:r>
+        <m:r>
+          <m:t>c</m:t>
+        </m:r>
+        <m:r>
+          <m:t>a</m:t>
+        </m:r>
+        <m:sSub>
+          <m:e>
+            <m:r>
+              <m:t>n</m:t>
+            </m:r>
+          </m:e>
+          <m:sub>
+            <m:r>
+              <m:t>i</m:t>
+            </m:r>
+          </m:sub>
+        </m:sSub>
+      </m:oMath>
+      <w:r>
+        <w:t xml:space="preserve"> </w:t>
+      </w:r>
+      <w:r>
+        <w:t xml:space="preserve">compared to the reference scan.</w:t>
+      </w:r>
+      <w:r>
+        <w:t xml:space="preserve"> </w:t>
+      </w:r>
+      <w:r>
+        <w:t xml:space="preserve">This normalization is done twice, once using all possible peaks, after which the correlation of peak intensity with scan number is checked, and those peaks with correlation of greater than 0.5 with scan number are removed, and the normalization factors are calculated again, and then applied to both the centroided peak height and the raw point intensities.</w:t>
       </w:r>
     </w:p>
     <w:p>
@@ -663,7 +831,19 @@
         <w:pStyle w:val="FirstParagraph"/>
       </w:pPr>
       <w:r>
-        <w:t xml:space="preserve">Based on the previously detected peaks, the full set of raw data points for each peak in each scan within a region is known. The non-zero intensity, normalized raw data points across scans can be combined, and then characterized again using the weighted parabolic fit previously described. In addition to the data from the full set of raw points, means and standard deviations of the peak height and location can be extracted from the scan level peak characteristics previously calculated.</w:t>
+        <w:t xml:space="preserve">Based on the previously detected peaks, the full set of raw data points for each peak in each scan within a region is known.</w:t>
+      </w:r>
+      <w:r>
+        <w:t xml:space="preserve"> </w:t>
+      </w:r>
+      <w:r>
+        <w:t xml:space="preserve">The non-zero intensity, normalized raw data points across scans can be combined, and then characterized again using the weighted parabolic fit previously described.</w:t>
+      </w:r>
+      <w:r>
+        <w:t xml:space="preserve"> </w:t>
+      </w:r>
+      <w:r>
+        <w:t xml:space="preserve">In addition to the data from the full set of raw points, means and standard deviations of the peak height and location can be derived from the scan level peak characteristics previously calculated.</w:t>
       </w:r>
     </w:p>
     <w:p>
@@ -696,7 +876,7 @@
       <w:pPr>
         <w:pStyle w:val="Heading3"/>
       </w:pPr>
-      <w:bookmarkStart w:id="31" w:name="correction-of-height-and-standard-deviation"/>
+      <w:bookmarkStart w:id="31" w:name="Xfcc9e63ae1e2b90795a836c55d33f1e39f8398f"/>
       <w:r>
         <w:t xml:space="preserve">Correction of Height and Standard Deviation</w:t>
       </w:r>
@@ -707,7 +887,37 @@
         <w:pStyle w:val="FirstParagraph"/>
       </w:pPr>
       <w:r>
-        <w:t xml:space="preserve">Ideally, each peak would be observed in every scan. However, in some scans, some peaks are not likely to be observed due to the number of ions falling below the detection threshold. This results in a truncated distribution of peak intensities across scans. To correct these, either a correction based on a model of the truncated normal distribution can be used, or the differences can be simulated by sampling from data that is present in most of the scans. To simulate the effect on the standard deviations, the peaks present in all scans are used. For each peak, a sample of the heights across scans are taken (ranging from 5% to 95% of scans), and a new standard deviation calculated for that fraction, and a ratio of the fractional standard deviation to the</w:t>
+        <w:t xml:space="preserve">Ideally, each peak would be observed in every scan.</w:t>
+      </w:r>
+      <w:r>
+        <w:t xml:space="preserve"> </w:t>
+      </w:r>
+      <w:r>
+        <w:t xml:space="preserve">However, in some scans, some peaks are not likely to be observed due to the number of ions falling below the detection threshold.</w:t>
+      </w:r>
+      <w:r>
+        <w:t xml:space="preserve"> </w:t>
+      </w:r>
+      <w:r>
+        <w:t xml:space="preserve">This results in a truncated distribution of peak intensities across scans.</w:t>
+      </w:r>
+      <w:r>
+        <w:t xml:space="preserve"> </w:t>
+      </w:r>
+      <w:r>
+        <w:t xml:space="preserve">To correct these, either a correction based on a model of the truncated normal distribution can be used, or the differences can be simulated by sampling from data that is present in most of the scans.</w:t>
+      </w:r>
+      <w:r>
+        <w:t xml:space="preserve"> </w:t>
+      </w:r>
+      <w:r>
+        <w:t xml:space="preserve">To simulate the effect of peaks missing from some scans on the standard deviations, the peaks present in all scans are used.</w:t>
+      </w:r>
+      <w:r>
+        <w:t xml:space="preserve"> </w:t>
+      </w:r>
+      <w:r>
+        <w:t xml:space="preserve">For each peak, a sample of the heights across scans are taken (ranging from 5% to 95% of scans), and a new standard deviation calculated for that fraction, and a ratio of the fractional standard deviation to the</w:t>
       </w:r>
       <w:r>
         <w:t xml:space="preserve"> </w:t>
@@ -725,7 +935,19 @@
         <w:t xml:space="preserve"> </w:t>
       </w:r>
       <w:r>
-        <w:t xml:space="preserve">standard deviation calculated. The ratio sd across peaks can then be fitted to a cubic model of the fraction used, and a correction factor predicted for those peaks that are present in fewer scans. The corrected sd’s can then be used to correct the mean height assuming that it is the result of a truncated normal distribution [wikipedia referenc,</w:t>
+        <w:t xml:space="preserve">standard deviation calculated.</w:t>
+      </w:r>
+      <w:r>
+        <w:t xml:space="preserve"> </w:t>
+      </w:r>
+      <w:r>
+        <w:t xml:space="preserve">The ratio sd across peaks can then be fitted to a cubic model of the fraction used, and a correction factor predicted for those peaks that are present in fewer scans.</w:t>
+      </w:r>
+      <w:r>
+        <w:t xml:space="preserve"> </w:t>
+      </w:r>
+      <w:r>
+        <w:t xml:space="preserve">The corrected sd’s can then be used to correct the mean height assuming that it is the result of a truncated normal distribution [wikipedia reference,</w:t>
       </w:r>
       <w:r>
         <w:t xml:space="preserve"> </w:t>
@@ -746,9 +968,9 @@
       <w:pPr>
         <w:pStyle w:val="Heading3"/>
       </w:pPr>
-      <w:bookmarkStart w:id="33" w:name="model-of-mz-standard-deviation"/>
-      <w:r>
-        <w:t xml:space="preserve">Model of M/Z Standard Deviation</w:t>
+      <w:bookmarkStart w:id="33" w:name="frequency-standard-deviation-filtering"/>
+      <w:r>
+        <w:t xml:space="preserve">Frequency Standard Deviation Filtering</w:t>
       </w:r>
       <w:bookmarkEnd w:id="33"/>
     </w:p>
@@ -757,13 +979,7 @@
         <w:pStyle w:val="FirstParagraph"/>
       </w:pPr>
       <w:r>
-        <w:rPr>
-          <w:b/>
-        </w:rPr>
-        <w:t xml:space="preserve">do we use this anywhere</w:t>
-      </w:r>
-      <w:r>
-        <w:t xml:space="preserve">?? Because if not, maybe we shouldn’t bother including it.</w:t>
+        <w:t xml:space="preserve">High-peak-density artifacts [Mitchell et al., 2018] present as singular peaks with higher than expected frequency standard deviations calculated from the scan-to-scan frequency peak locations. Outliers are removed by examining the distribution of peak frequency SDs across the entire spectrum.</w:t>
       </w:r>
     </w:p>
     <w:p>
@@ -781,7 +997,13 @@
         <w:pStyle w:val="FirstParagraph"/>
       </w:pPr>
       <w:r>
-        <w:t xml:space="preserve">Samples included two ethyl-chloroformate (ECF) derivatized amino-acid samples [reference] and two samples where lipid extracts were extracted from lung tumors [reference]. All four samples are positive mode, were converted from raw to mzML using msconvert from ProteoWizard (profile mode) and ThermoRawFileParser (centroided).</w:t>
+        <w:t xml:space="preserve">Samples included two ethyl-chloroformate (ECF) derivatized amino-acid samples [reference] and two samples where lipid extracts were extracted from lung tumors [reference].</w:t>
+      </w:r>
+      <w:r>
+        <w:t xml:space="preserve"> </w:t>
+      </w:r>
+      <w:r>
+        <w:t xml:space="preserve">All four samples are positive mode, were converted from raw to mzML using msconvert from ProteoWizard (profile mode) and ThermoRawFileParser (centroided).</w:t>
       </w:r>
     </w:p>
     <w:p>
@@ -878,7 +1100,7 @@
       <w:pPr>
         <w:pStyle w:val="Heading3"/>
       </w:pPr>
-      <w:bookmarkStart w:id="36" w:name="naively-averaged-data-have-bad-relative-intensities"/>
+      <w:bookmarkStart w:id="36" w:name="X88042993be7000277fd2394cb693c2b097ab57c"/>
       <w:r>
         <w:t xml:space="preserve">Naively Averaged Data Have Bad Relative Intensities</w:t>
       </w:r>
@@ -889,7 +1111,19 @@
         <w:pStyle w:val="FirstParagraph"/>
       </w:pPr>
       <w:r>
-        <w:t xml:space="preserve">To motivate our solution, we generated peak lists using the peak exporting functionality in Xcalibur (a process we have observed being used to generate datasets), as well as doing a straight averaging of point intensities using identical scans as was kept by our scan filtering (see Methods) in the xcms R package, and finally averaging peaks that were centroided via the Thermo raw file parsing utilities (wrapped by ThermoRawFileParser). In all cases, for a known assigned set of peaks, the intensity ratios between the assigned peaks are off compared to what is expected based on natural abundance probability (NAP), as shown in Figure X, with some solutions giving different amounts of error. We do note that when all of the peaks are present in a single scan, their relative intensity ratios are much closer to the theoretical ratios based on NAP.</w:t>
+        <w:t xml:space="preserve">To motivate our solution, we generated peak lists using the peak exporting functionality in Xcalibur (a process we have observed being used to generate datasets), as well as doing a straight averaging of point intensities using identical scans as was kept by our scan filtering (see Methods) in the xcms R package, and finally averaging peaks that were centroided via the Thermo raw file parsing utilities (wrapped by ThermoRawFileParser).</w:t>
+      </w:r>
+      <w:r>
+        <w:t xml:space="preserve"> </w:t>
+      </w:r>
+      <w:r>
+        <w:t xml:space="preserve">In all cases, for a known assigned set of peaks, the intensity ratios between the assigned peaks are off compared to what is expected based on natural abundance probability (NAP), as shown in Figure X, with some solutions giving different amounts of error.</w:t>
+      </w:r>
+      <w:r>
+        <w:t xml:space="preserve"> </w:t>
+      </w:r>
+      <w:r>
+        <w:t xml:space="preserve">We do note that when all of the peaks are present in a single scan, their relative intensity ratios are much closer to the theoretical ratios based on NAP.</w:t>
       </w:r>
     </w:p>
     <w:p>
@@ -907,7 +1141,95 @@
         <w:pStyle w:val="FirstParagraph"/>
       </w:pPr>
       <w:r>
-        <w:t xml:space="preserve">FT-MS data from the Thermo-Fisher Orbitrap instrument used to acquire the data does not provide any information about the raw frequency data. Outside of the meta-data, it merely contains the M/Z and intensity values for profile spectra acquired across multiple scans. However, the frequency can be calculated by dividing the average M/Z of two adjacent points by their difference (Figure XA, red points reresenting the average M/Z of two adjacent points, red lines representing the difference between the two adjacent points). The subsequent differences in frequency should be relatively constant with respect to M/Z, in contrast to the differences of adjacent M/Z points, shown in Figure XB and XC. The Thermo Fusion instrument from which most of our collaborators data has been acquired, at resolution of 400K, seems to have a mode of 0.5, as shown in Figure XC and XD. Restricting to those points that fall into a narrow range of frequency differences (0.49 - 0.51), a model of frequency to M/Z can be generated (see Methods), an example of which is shown in Figure XE. This model seems to fit the known relationship between frequency and M/Z. This is useful, because some of the subsequent steps in our workflow use sliding windows where it is assumed that the sliding windows contain the same number of data points. M/Z point-to-point differences are not constant, but can be approximated by a lasso linear model. However, it is very difficult to create a lasso model with an intercept of 0, and then vary the width of sliding windows according to the M/Z difference at a particular M/Z. Frequency based points suffer none of these drawbacks, and the conversion from M/Z can be derived from the raw profile level data itself, which is incredibly useful.</w:t>
+        <w:t xml:space="preserve">FT-MS data from the Thermo-Fisher Orbitrap instrument used to acquire the data does not provide any information about the raw frequency data.</w:t>
+      </w:r>
+      <w:r>
+        <w:t xml:space="preserve"> </w:t>
+      </w:r>
+      <w:r>
+        <w:t xml:space="preserve">Outside of the meta-data, it merely contains the M/Z and intensity values for profile spectra acquired across multiple scans.</w:t>
+      </w:r>
+      <w:r>
+        <w:t xml:space="preserve"> </w:t>
+      </w:r>
+      <w:r>
+        <w:t xml:space="preserve">However, the frequency can be calculated by dividing the average M/Z of two adjacent points by their difference (Figure XA, red points reresenting the average M/Z of two adjacent points, red lines representing the difference between the two adjacent points).</w:t>
+      </w:r>
+      <w:r>
+        <w:t xml:space="preserve"> </w:t>
+      </w:r>
+      <w:r>
+        <w:t xml:space="preserve">The subsequent differences in frequency should be relatively constant with respect to M/Z, in contrast to the differences of adjacent M/Z points, as shown in Figure XB and XC.</w:t>
+      </w:r>
+      <w:r>
+        <w:t xml:space="preserve"> </w:t>
+      </w:r>
+      <w:r>
+        <w:t xml:space="preserve">The Thermo Fusion instrument from which most of our collaborators data has been acquired, at a resolution of 400K, has a mode of 0.5, as shown in Figure XC and XD.</w:t>
+      </w:r>
+      <w:r>
+        <w:t xml:space="preserve"> </w:t>
+      </w:r>
+      <w:r>
+        <w:t xml:space="preserve">Restricting to those points that fall into a narrow range of frequency differences (0.49 - 0.51), a model of frequency to M/Z can be generated (see Methods), an example of which is shown in Figure XE.</w:t>
+      </w:r>
+      <w:r>
+        <w:t xml:space="preserve"> </w:t>
+      </w:r>
+      <w:r>
+        <w:t xml:space="preserve">This model seems to fit the known relationship between frequency and M/Z, where the frequency is related to</w:t>
+      </w:r>
+      <w:r>
+        <w:t xml:space="preserve"> </w:t>
+      </w:r>
+      <m:oMath>
+        <m:r>
+          <m:t>1</m:t>
+        </m:r>
+        <m:r>
+          <m:t>/</m:t>
+        </m:r>
+        <m:rad>
+          <m:radPr>
+            <m:degHide m:val="1"/>
+          </m:radPr>
+          <m:deg/>
+          <m:e>
+            <m:r>
+              <m:t>m</m:t>
+            </m:r>
+            <m:r>
+              <m:t>z</m:t>
+            </m:r>
+          </m:e>
+        </m:rad>
+      </m:oMath>
+      <w:r>
+        <w:t xml:space="preserve">.</w:t>
+      </w:r>
+      <w:r>
+        <w:t xml:space="preserve"> </w:t>
+      </w:r>
+      <w:r>
+        <w:t xml:space="preserve">This is useful, because some of the subsequent steps in our workflow use sliding and tiled windows where it is assumed that the sliding windows contain the same number of data points.</w:t>
+      </w:r>
+      <w:r>
+        <w:t xml:space="preserve"> </w:t>
+      </w:r>
+      <w:r>
+        <w:t xml:space="preserve">M/Z point-to-point differences are not constant, but can be approximated by a lasso linear model.</w:t>
+      </w:r>
+      <w:r>
+        <w:t xml:space="preserve"> </w:t>
+      </w:r>
+      <w:r>
+        <w:t xml:space="preserve">However, it is very difficult to create a lasso model with an intercept of 0, and then vary the width of sliding windows according to the M/Z difference at a particular M/Z.</w:t>
+      </w:r>
+      <w:r>
+        <w:t xml:space="preserve"> </w:t>
+      </w:r>
+      <w:r>
+        <w:t xml:space="preserve">Frequency based points suffer none of these drawbacks, and the conversion from M/Z can be derived from the raw profile level data itself, which is incredibly useful.</w:t>
       </w:r>
     </w:p>
     <w:bookmarkStart w:id="39" w:name="redoc-codechunk-2"/>
@@ -982,7 +1304,19 @@
         <w:t xml:space="preserve">A</w:t>
       </w:r>
       <w:r>
-        <w:t xml:space="preserve">: Intensity vs M/Z for a single peak from a single scan. Red lines denote the differences between each point, and red dots the average between the pair of points. The difference over the point is used to derive the frequency values in</w:t>
+        <w:t xml:space="preserve">: Intensity vs M/Z for a single peak from a single scan.</w:t>
+      </w:r>
+      <w:r>
+        <w:t xml:space="preserve"> </w:t>
+      </w:r>
+      <w:r>
+        <w:t xml:space="preserve">Red lines denote the differences between each point, and red dots the average between the pair of points.</w:t>
+      </w:r>
+      <w:r>
+        <w:t xml:space="preserve"> </w:t>
+      </w:r>
+      <w:r>
+        <w:t xml:space="preserve">The difference over the point is used to derive the frequency values in</w:t>
       </w:r>
       <w:r>
         <w:t xml:space="preserve"> </w:t>
@@ -1021,7 +1355,13 @@
         <w:t xml:space="preserve">A</w:t>
       </w:r>
       <w:r>
-        <w:t xml:space="preserve">. The red lines denote pairwise differences, which are shown in</w:t>
+        <w:t xml:space="preserve">.</w:t>
+      </w:r>
+      <w:r>
+        <w:t xml:space="preserve"> </w:t>
+      </w:r>
+      <w:r>
+        <w:t xml:space="preserve">The red lines denote pairwise differences, which are shown in</w:t>
       </w:r>
       <w:r>
         <w:t xml:space="preserve"> </w:t>
@@ -1036,7 +1376,13 @@
         <w:t xml:space="preserve"> </w:t>
       </w:r>
       <w:r>
-        <w:t xml:space="preserve">for this single peak. The differences for all peaks across all scans vs M/Z are shown in</w:t>
+        <w:t xml:space="preserve">for this single peak.</w:t>
+      </w:r>
+      <w:r>
+        <w:t xml:space="preserve"> </w:t>
+      </w:r>
+      <w:r>
+        <w:t xml:space="preserve">The differences for all peaks across all scans vs M/Z are shown in</w:t>
       </w:r>
       <w:r>
         <w:t xml:space="preserve"> </w:t>
@@ -1086,7 +1432,19 @@
         <w:pStyle w:val="BodyText"/>
       </w:pPr>
       <w:r>
-        <w:t xml:space="preserve">Frequency models are calculated for each scan, and the square root term from all scan level models are checked for outliers based on the interquartile ranges across all scans in a sample. When scan specific models are used for conversion of M/Z to frequency, the peak order observed in M/Z space is not maintained, as shown in Figure XA. Therefore, a single model for all scans based on the median of each term in the model across scans is used for converting</w:t>
+        <w:t xml:space="preserve">Frequency models are calculated for each scan, and the square root term from all scan level models are checked for outliers based on the interquartile ranges across all scans in a sample.</w:t>
+      </w:r>
+      <w:r>
+        <w:t xml:space="preserve"> </w:t>
+      </w:r>
+      <w:r>
+        <w:t xml:space="preserve">When scan specific models are used for conversion of M/Z to frequency, the peak order observed in M/Z space is not maintained, as shown in Figure XA.</w:t>
+      </w:r>
+      <w:r>
+        <w:t xml:space="preserve"> </w:t>
+      </w:r>
+      <w:r>
+        <w:t xml:space="preserve">Therefore, a single model for all scans based on the median of each term in the model across scans is used for converting</w:t>
       </w:r>
       <w:r>
         <w:t xml:space="preserve"> </w:t>
@@ -1164,7 +1522,13 @@
         <w:t xml:space="preserve">caption</w:t>
       </w:r>
       <w:r>
-        <w:t xml:space="preserve">: Peak ordering in M/Z compared with ordering in frequency space when a single M/Z to frequency model is used or scan specific M/Z to frequency models are used. For a single peak, the scan level peak M/Z’s were extracted, and then frequency values for those M/Z generated using a single common model of M/Z to frequency (</w:t>
+        <w:t xml:space="preserve">: Peak ordering in M/Z compared with ordering in frequency space when a single M/Z to frequency model is used or scan specific M/Z to frequency models are used.</w:t>
+      </w:r>
+      <w:r>
+        <w:t xml:space="preserve"> </w:t>
+      </w:r>
+      <w:r>
+        <w:t xml:space="preserve">For a single peak, the scan level peak M/Z’s were extracted, and then frequency values for those M/Z generated using a single common model of M/Z to frequency (</w:t>
       </w:r>
       <w:r>
         <w:rPr>
@@ -1182,7 +1546,13 @@
         <w:t xml:space="preserve">scan_order</w:t>
       </w:r>
       <w:r>
-        <w:t xml:space="preserve">). A subset of the peaks end up out of order using scan specific models, implying that a single model should be used across all the scan level data.</w:t>
+        <w:t xml:space="preserve">).</w:t>
+      </w:r>
+      <w:r>
+        <w:t xml:space="preserve"> </w:t>
+      </w:r>
+      <w:r>
+        <w:t xml:space="preserve">A subset of the peaks end up out of order using scan specific models, implying that a single model should be used across all the scan level data.</w:t>
       </w:r>
     </w:p>
     <w:p>
@@ -1223,7 +1593,37 @@
         <w:pStyle w:val="FirstParagraph"/>
       </w:pPr>
       <w:r>
-        <w:t xml:space="preserve">In a dataset of this nature, we expect that much of the data is really just noise, and doesn’t contribute that much to the analysis. It is expected that noise is randomly distributed across the scans. Therefore, if we slide a window across the data and sum the number of non-zero points in each window, we expect that most of the data we encounter is actually noise. The distribution of counts is shown in Figure X. The number of peaks detected without applying a cutoff explodes by …, with the vast majority of the peaks being present in a single scan. By merging those windows that are adjacent</w:t>
+        <w:t xml:space="preserve">In a dataset of this nature, we expect that much of the data is really just noise, and doesn’t contribute that much to the analysis.</w:t>
+      </w:r>
+      <w:r>
+        <w:t xml:space="preserve"> </w:t>
+      </w:r>
+      <w:r>
+        <w:t xml:space="preserve">It is expected that noise is randomly distributed across the scans.</w:t>
+      </w:r>
+      <w:r>
+        <w:t xml:space="preserve"> </w:t>
+      </w:r>
+      <w:r>
+        <w:t xml:space="preserve">Therefore, if we slide a window across the data and sum the number of non-zero points in each window, we expect that most of the data we encounter is actually noise.</w:t>
+      </w:r>
+      <w:r>
+        <w:t xml:space="preserve"> </w:t>
+      </w:r>
+      <w:r>
+        <w:t xml:space="preserve">The distribution of counts is shown in Figure X.</w:t>
+      </w:r>
+      <w:r>
+        <w:t xml:space="preserve"> </w:t>
+      </w:r>
+      <w:r>
+        <w:t xml:space="preserve">The number of peaks detected without applying a cutoff explodes by …, with the vast majority of the peaks being present in a single scan.</w:t>
+      </w:r>
+      <w:r>
+        <w:t xml:space="preserve"> </w:t>
+      </w:r>
+      <w:r>
+        <w:t xml:space="preserve">By merging those windows that are adjacent</w:t>
       </w:r>
       <w:r>
         <w:t xml:space="preserve"> </w:t>
@@ -1301,7 +1701,13 @@
         <w:t xml:space="preserve">caption</w:t>
       </w:r>
       <w:r>
-        <w:t xml:space="preserve">: Histogram of the number of non-zero points across all scans in sliding windows 10 frequency points wide and 1 frequency point apart. The red vertical line denotes the lower 99th percentile of the data, only sliding windows with non-zero counts above the red line will be kept for subsequent use.</w:t>
+        <w:t xml:space="preserve">: Histogram of the number of non-zero points across all scans in sliding windows 10 frequency points wide and 1 frequency point apart.</w:t>
+      </w:r>
+      <w:r>
+        <w:t xml:space="preserve"> </w:t>
+      </w:r>
+      <w:r>
+        <w:t xml:space="preserve">The red vertical line denotes the lower 99th percentile of the data, only sliding windows with non-zero counts above the red line will be kept for subsequent use.</w:t>
       </w:r>
     </w:p>
     <w:p>
@@ -1316,7 +1722,7 @@
       <w:pPr>
         <w:pStyle w:val="Heading3"/>
       </w:pPr>
-      <w:bookmarkStart w:id="45" w:name="peak-characterization-using-quadratic-fit"/>
+      <w:bookmarkStart w:id="45" w:name="X3e2084d7ea97b93e3a147c453a7c5dbb7274673"/>
       <w:r>
         <w:t xml:space="preserve">Peak Characterization Using Quadratic Fit</w:t>
       </w:r>
@@ -1327,7 +1733,19 @@
         <w:pStyle w:val="FirstParagraph"/>
       </w:pPr>
       <w:r>
-        <w:t xml:space="preserve">Although many other types of mass-spectrometry data suffer from a variable, noisy baseline, the scan-level profile data in the direct-injection samples shows a true baseline value of 0, making the determination of the centroided values considerably easier. For the peak characterization (centroiding), we use a simple quadratic model of log(intensity) to M/Z. We add a small constant to enable using the zero values, and weight the values by their ratio to the most intense value, which is normally the value closest to the center of peak, helping to ensure that the</w:t>
+        <w:t xml:space="preserve">Although many other types of mass-spectrometry data suffer from a variable, noisy baseline, the scan-level profile data from the Thermo Fusion has a baseline of 0 due to manipulations in the Thermo firmware, making the determination of the centroided values considerably easier.</w:t>
+      </w:r>
+      <w:r>
+        <w:t xml:space="preserve"> </w:t>
+      </w:r>
+      <w:r>
+        <w:t xml:space="preserve">For the peak characterization (centroiding), we use a simple quadratic model of log(intensity) to M/Z.</w:t>
+      </w:r>
+      <w:r>
+        <w:t xml:space="preserve"> </w:t>
+      </w:r>
+      <w:r>
+        <w:t xml:space="preserve">We add a small constant to enable using the zero values, and weight the values by their ratio to the most intense value, which is normally the value closest to the center of peak, helping to ensure that the</w:t>
       </w:r>
       <w:r>
         <w:t xml:space="preserve"> </w:t>
@@ -1342,7 +1760,13 @@
         <w:t xml:space="preserve"> </w:t>
       </w:r>
       <w:r>
-        <w:t xml:space="preserve">centroid is determined. From the fitted model, we can derive the centroided center and the intensity of the peak, as shown in Figure X.</w:t>
+        <w:t xml:space="preserve">centroid is determined.</w:t>
+      </w:r>
+      <w:r>
+        <w:t xml:space="preserve"> </w:t>
+      </w:r>
+      <w:r>
+        <w:t xml:space="preserve">From the fitted model, we can derive the centroided center and the intensity of the peak, as shown in Figure X.</w:t>
       </w:r>
     </w:p>
     <w:bookmarkStart w:id="46" w:name="redoc-codechunk-5"/>
@@ -1394,7 +1818,13 @@
         <w:t xml:space="preserve"> </w:t>
       </w:r>
       <w:r>
-        <w:t xml:space="preserve">are actually present in the region. Our solution to this is to define breaks between</w:t>
+        <w:t xml:space="preserve">are actually present in the region.</w:t>
+      </w:r>
+      <w:r>
+        <w:t xml:space="preserve"> </w:t>
+      </w:r>
+      <w:r>
+        <w:t xml:space="preserve">Our solution to this is to define breaks between</w:t>
       </w:r>
       <w:r>
         <w:t xml:space="preserve"> </w:t>
@@ -1409,7 +1839,25 @@
         <w:t xml:space="preserve"> </w:t>
       </w:r>
       <w:r>
-        <w:t xml:space="preserve">peaks as a single frequency bin with zero characterized peaks within it. The frequency bins are created from tiled windows that are one frequency point difference wide. Adjacent non-zero frequency bins are merged to comprise a single peak region. Figure X shows an example where an initial region is broken up into multiple regions based on the characterized peak centers.</w:t>
+        <w:t xml:space="preserve">peaks as a single frequency bin with zero characterized peaks within it.</w:t>
+      </w:r>
+      <w:r>
+        <w:t xml:space="preserve"> </w:t>
+      </w:r>
+      <w:r>
+        <w:t xml:space="preserve">The frequency bins are created from tiled windows that are one frequency point difference wide.</w:t>
+      </w:r>
+      <w:r>
+        <w:t xml:space="preserve"> </w:t>
+      </w:r>
+      <w:r>
+        <w:t xml:space="preserve">Adjacent non-zero frequency bins are merged to comprise a single peak region.</w:t>
+      </w:r>
+      <w:r>
+        <w:t xml:space="preserve"> </w:t>
+      </w:r>
+      <w:r>
+        <w:t xml:space="preserve">Figure X shows an example where an initial region is broken up into multiple regions based on the characterized peak centers.</w:t>
       </w:r>
     </w:p>
     <w:bookmarkStart w:id="48" w:name="redoc-codechunk-6"/>
@@ -1440,20 +1888,91 @@
     </w:p>
     <w:p>
       <w:pPr>
-        <w:pStyle w:val="Heading3"/>
-      </w:pPr>
-      <w:bookmarkStart w:id="50" w:name="changes-in-rsd"/>
-      <w:r>
-        <w:t xml:space="preserve">Changes in RSD</w:t>
-      </w:r>
-      <w:bookmarkEnd w:id="50"/>
-    </w:p>
-    <w:p>
-      <w:pPr>
         <w:pStyle w:val="FirstParagraph"/>
       </w:pPr>
       <w:r>
-        <w:t xml:space="preserve">Each step in the peak characterization either changes the overall number of peaks coming from each scan (sliding windows and breaking initial regions) or the overall intensity of the points within a scan. Therefore, one way to quantify any potential</w:t>
+        <w:t xml:space="preserve">Due to differences in how many ions are captured in the trap, the peak intensities in each scan vary slightly.</w:t>
+      </w:r>
+      <w:r>
+        <w:t xml:space="preserve"> </w:t>
+      </w:r>
+      <w:r>
+        <w:t xml:space="preserve">There are two issues with these peak intensities across scans: 1 - Some peak intensities correlate with the scan; 2 - Some peak intensities are correlated with M/Z / frequency.</w:t>
+      </w:r>
+      <w:r>
+        <w:t xml:space="preserve"> </w:t>
+      </w:r>
+      <w:r>
+        <w:t xml:space="preserve">The solution to</w:t>
+      </w:r>
+      <w:r>
+        <w:t xml:space="preserve"> </w:t>
+      </w:r>
+      <w:r>
+        <w:rPr>
+          <w:b/>
+        </w:rPr>
+        <w:t xml:space="preserve">1</w:t>
+      </w:r>
+      <w:r>
+        <w:t xml:space="preserve"> </w:t>
+      </w:r>
+      <w:r>
+        <w:t xml:space="preserve">is to do a two pass normalization, detect the correlated peak intensities, remove them, and then calculate normalization factors again.</w:t>
+      </w:r>
+      <w:r>
+        <w:t xml:space="preserve"> </w:t>
+      </w:r>
+      <w:r>
+        <w:t xml:space="preserve">Figure XA shows that some peaks will be correlated with scan number.</w:t>
+      </w:r>
+      <w:r>
+        <w:t xml:space="preserve"> </w:t>
+      </w:r>
+      <w:r>
+        <w:t xml:space="preserve">The solution to</w:t>
+      </w:r>
+      <w:r>
+        <w:t xml:space="preserve"> </w:t>
+      </w:r>
+      <w:r>
+        <w:rPr>
+          <w:b/>
+        </w:rPr>
+        <w:t xml:space="preserve">2</w:t>
+      </w:r>
+      <w:r>
+        <w:t xml:space="preserve"> </w:t>
+      </w:r>
+      <w:r>
+        <w:t xml:space="preserve">(peak intensities correlated with M/Z) appears to be tied to their intensities, as shown in Figure XB.</w:t>
+      </w:r>
+      <w:r>
+        <w:t xml:space="preserve"> </w:t>
+      </w:r>
+      <w:r>
+        <w:t xml:space="preserve">The highlighted peaks in Figure XB are those with an intensity greater than 0.7, and are</w:t>
+      </w:r>
+      <w:r>
+        <w:t xml:space="preserve"> </w:t>
+      </w:r>
+      <w:r>
+        <w:rPr>
+          <w:b/>
+        </w:rPr>
+        <w:t xml:space="preserve">not</w:t>
+      </w:r>
+      <w:r>
+        <w:t xml:space="preserve"> </w:t>
+      </w:r>
+      <w:r>
+        <w:t xml:space="preserve">correlated with M/Z.</w:t>
+      </w:r>
+      <w:r>
+        <w:t xml:space="preserve"> </w:t>
+      </w:r>
+      <w:r>
+        <w:t xml:space="preserve">If</w:t>
       </w:r>
       <w:r>
         <w:t xml:space="preserve"> </w:t>
@@ -1462,19 +1981,50 @@
         <w:rPr>
           <w:i/>
         </w:rPr>
-        <w:t xml:space="preserve">improvements</w:t>
-      </w:r>
-      <w:r>
-        <w:t xml:space="preserve"> </w:t>
-      </w:r>
-      <w:r>
-        <w:t xml:space="preserve">in the characterized peaks is to look at the relative standard deviation for the characterized scan level peak intensities, and compare them as each processing step is introduced.</w:t>
-      </w:r>
-    </w:p>
-    <w:bookmarkStart w:id="52" w:name="redoc-codechunk-7"/>
+        <w:t xml:space="preserve">all</w:t>
+      </w:r>
+      <w:r>
+        <w:t xml:space="preserve"> </w:t>
+      </w:r>
+      <w:r>
+        <w:t xml:space="preserve">peaks are used for normalization, a very different set of normalization factors will be generated than by using only the</w:t>
+      </w:r>
+      <w:r>
+        <w:t xml:space="preserve"> </w:t>
+      </w:r>
+      <w:r>
+        <w:rPr>
+          <w:i/>
+        </w:rPr>
+        <w:t xml:space="preserve">most intense</w:t>
+      </w:r>
+      <w:r>
+        <w:t xml:space="preserve"> </w:t>
+      </w:r>
+      <w:r>
+        <w:t xml:space="preserve">peaks, as shown in Figure XC.</w:t>
+      </w:r>
+    </w:p>
+    <w:bookmarkStart w:id="50" w:name="redoc-codechunk-7"/>
     <w:p>
       <w:pPr>
         <w:pStyle w:val="redoc-codechunk-7"/>
+        <w:rPr>
+          <w:vanish/>
+        </w:rPr>
+      </w:pPr>
+      <w:r>
+        <w:rPr>
+          <w:vanish/>
+        </w:rPr>
+        <w:t xml:space="preserve"> </w:t>
+      </w:r>
+    </w:p>
+    <w:bookmarkEnd w:id="50"/>
+    <w:bookmarkStart w:id="52" w:name="redoc-codechunk-8"/>
+    <w:p>
+      <w:pPr>
+        <w:pStyle w:val="redoc-codechunk-8"/>
       </w:pPr>
       <w:r>
         <w:drawing>
@@ -1486,7 +2036,7 @@
               <a:graphicData uri="http://schemas.openxmlformats.org/drawingml/2006/picture">
                 <pic:pic>
                   <pic:nvPicPr>
-                    <pic:cNvPr descr="peakcharacterization_files/figure-docx/rsd_plots-1.png" id="8" name="Picture"/>
+                    <pic:cNvPr descr="peakcharacterization_files/figure-docx/normalization_factors-1.png" id="8" name="Picture"/>
                     <pic:cNvPicPr>
                       <a:picLocks noChangeArrowheads="1" noChangeAspect="1"/>
                     </pic:cNvPicPr>
@@ -1520,22 +2070,595 @@
       </w:r>
     </w:p>
     <w:bookmarkEnd w:id="52"/>
-    <w:bookmarkStart w:id="53" w:name="redoc-codechunk-8"/>
-    <w:p>
-      <w:pPr>
-        <w:pStyle w:val="redoc-codechunk-8"/>
-        <w:rPr>
-          <w:vanish/>
-        </w:rPr>
-      </w:pPr>
-      <w:r>
-        <w:rPr>
-          <w:vanish/>
-        </w:rPr>
-        <w:t xml:space="preserve"> </w:t>
-      </w:r>
-    </w:p>
-    <w:bookmarkEnd w:id="53"/>
+    <w:p>
+      <w:pPr>
+        <w:pStyle w:val="Heading3"/>
+      </w:pPr>
+      <w:bookmarkStart w:id="53" w:name="X90eae9b79132e3be6a63bb473ba8c16018c3d64"/>
+      <w:r>
+        <w:t xml:space="preserve">Changes in Relative Standard Deviation (RSD)</w:t>
+      </w:r>
+      <w:bookmarkEnd w:id="53"/>
+    </w:p>
+    <w:p>
+      <w:pPr>
+        <w:pStyle w:val="FirstParagraph"/>
+      </w:pPr>
+      <w:r>
+        <w:t xml:space="preserve">Each step in the peak characterization either changes the overall number of peaks coming from each scan (sliding windows and breaking initial regions) or the overall intensity of the points within a scan.</w:t>
+      </w:r>
+      <w:r>
+        <w:t xml:space="preserve"> </w:t>
+      </w:r>
+      <w:r>
+        <w:t xml:space="preserve">Therefore, one way to quantify any potential</w:t>
+      </w:r>
+      <w:r>
+        <w:t xml:space="preserve"> </w:t>
+      </w:r>
+      <w:r>
+        <w:rPr>
+          <w:i/>
+        </w:rPr>
+        <w:t xml:space="preserve">improvements</w:t>
+      </w:r>
+      <w:r>
+        <w:t xml:space="preserve"> </w:t>
+      </w:r>
+      <w:r>
+        <w:t xml:space="preserve">in the characterized peaks is to look at the relative standard deviation (RSD) for the characterized scan level peak intensities, and compare them as each processing step is introduced.</w:t>
+      </w:r>
+    </w:p>
+    <w:bookmarkStart w:id="55" w:name="redoc-codechunk-9"/>
+    <w:p>
+      <w:pPr>
+        <w:pStyle w:val="redoc-codechunk-9"/>
+      </w:pPr>
+      <w:r>
+        <w:drawing>
+          <wp:inline>
+            <wp:extent cx="5334000" cy="5334000"/>
+            <wp:effectExtent b="0" l="0" r="0" t="0"/>
+            <wp:docPr descr="" title="" id="9" name="Picture"/>
+            <a:graphic>
+              <a:graphicData uri="http://schemas.openxmlformats.org/drawingml/2006/picture">
+                <pic:pic>
+                  <pic:nvPicPr>
+                    <pic:cNvPr descr="peakcharacterization_files/figure-docx/rsd_plots-1.png" id="10" name="Picture"/>
+                    <pic:cNvPicPr>
+                      <a:picLocks noChangeArrowheads="1" noChangeAspect="1"/>
+                    </pic:cNvPicPr>
+                  </pic:nvPicPr>
+                  <pic:blipFill>
+                    <a:blip r:embed="rId54"/>
+                    <a:stretch>
+                      <a:fillRect/>
+                    </a:stretch>
+                  </pic:blipFill>
+                  <pic:spPr bwMode="auto">
+                    <a:xfrm>
+                      <a:off x="0" y="0"/>
+                      <a:ext cx="5334000" cy="5334000"/>
+                    </a:xfrm>
+                    <a:prstGeom prst="rect">
+                      <a:avLst/>
+                    </a:prstGeom>
+                    <a:noFill/>
+                    <a:ln w="9525">
+                      <a:noFill/>
+                      <a:headEnd/>
+                      <a:tailEnd/>
+                    </a:ln>
+                  </pic:spPr>
+                </pic:pic>
+              </a:graphicData>
+            </a:graphic>
+          </wp:inline>
+        </w:drawing>
+      </w:r>
+    </w:p>
+    <w:bookmarkEnd w:id="55"/>
+    <w:bookmarkStart w:id="56" w:name="redoc-codechunk-10"/>
+    <w:tbl>
+      <w:tblPr>
+        <w:tblStyle w:val="Table"/>
+        <w:tblW w:type="pct" w:w="0.0"/>
+        <w:tblLook w:firstRow="1"/>
+      </w:tblPr>
+      <w:tblGrid/>
+      <w:tr>
+        <w:trPr>
+          <w:cnfStyle w:firstRow="1"/>
+        </w:trPr>
+        <w:tc>
+          <w:tcPr>
+            <w:tcBorders>
+              <w:bottom w:val="single"/>
+            </w:tcBorders>
+            <w:vAlign w:val="bottom"/>
+          </w:tcPr>
+          <w:p>
+            <w:pPr>
+              <w:pStyle w:val="Compact"/>
+              <w:jc w:val="left"/>
+              <w:pStyle w:val="redoc-codechunk-10"/>
+            </w:pPr>
+            <w:r>
+              <w:t xml:space="preserve">processed</w:t>
+            </w:r>
+          </w:p>
+        </w:tc>
+        <w:tc>
+          <w:tcPr>
+            <w:tcBorders>
+              <w:bottom w:val="single"/>
+            </w:tcBorders>
+            <w:vAlign w:val="bottom"/>
+          </w:tcPr>
+          <w:p>
+            <w:pPr>
+              <w:pStyle w:val="Compact"/>
+              <w:jc w:val="right"/>
+              <w:pStyle w:val="redoc-codechunk-10"/>
+            </w:pPr>
+            <w:r>
+              <w:t xml:space="preserve">mean</w:t>
+            </w:r>
+          </w:p>
+        </w:tc>
+        <w:tc>
+          <w:tcPr>
+            <w:tcBorders>
+              <w:bottom w:val="single"/>
+            </w:tcBorders>
+            <w:vAlign w:val="bottom"/>
+          </w:tcPr>
+          <w:p>
+            <w:pPr>
+              <w:pStyle w:val="Compact"/>
+              <w:jc w:val="right"/>
+              <w:pStyle w:val="redoc-codechunk-10"/>
+            </w:pPr>
+            <w:r>
+              <w:t xml:space="preserve">median</w:t>
+            </w:r>
+          </w:p>
+        </w:tc>
+        <w:tc>
+          <w:tcPr>
+            <w:tcBorders>
+              <w:bottom w:val="single"/>
+            </w:tcBorders>
+            <w:vAlign w:val="bottom"/>
+          </w:tcPr>
+          <w:p>
+            <w:pPr>
+              <w:pStyle w:val="Compact"/>
+              <w:jc w:val="right"/>
+              <w:pStyle w:val="redoc-codechunk-10"/>
+            </w:pPr>
+            <w:r>
+              <w:t xml:space="preserve">mode</w:t>
+            </w:r>
+          </w:p>
+        </w:tc>
+        <w:tc>
+          <w:tcPr>
+            <w:tcBorders>
+              <w:bottom w:val="single"/>
+            </w:tcBorders>
+            <w:vAlign w:val="bottom"/>
+          </w:tcPr>
+          <w:p>
+            <w:pPr>
+              <w:pStyle w:val="Compact"/>
+              <w:jc w:val="right"/>
+              <w:pStyle w:val="redoc-codechunk-10"/>
+            </w:pPr>
+            <w:r>
+              <w:t xml:space="preserve">max</w:t>
+            </w:r>
+          </w:p>
+        </w:tc>
+      </w:tr>
+      <w:tr>
+        <w:tc>
+          <w:p>
+            <w:pPr>
+              <w:pStyle w:val="Compact"/>
+              <w:jc w:val="left"/>
+              <w:pStyle w:val="redoc-codechunk-10"/>
+            </w:pPr>
+            <w:r>
+              <w:t xml:space="preserve">doublenorm</w:t>
+            </w:r>
+          </w:p>
+        </w:tc>
+        <w:tc>
+          <w:p>
+            <w:pPr>
+              <w:pStyle w:val="Compact"/>
+              <w:jc w:val="right"/>
+              <w:pStyle w:val="redoc-codechunk-10"/>
+            </w:pPr>
+            <w:r>
+              <w:t xml:space="preserve">0.274</w:t>
+            </w:r>
+          </w:p>
+        </w:tc>
+        <w:tc>
+          <w:p>
+            <w:pPr>
+              <w:pStyle w:val="Compact"/>
+              <w:jc w:val="right"/>
+              <w:pStyle w:val="redoc-codechunk-10"/>
+            </w:pPr>
+            <w:r>
+              <w:t xml:space="preserve">0.270</w:t>
+            </w:r>
+          </w:p>
+        </w:tc>
+        <w:tc>
+          <w:p>
+            <w:pPr>
+              <w:pStyle w:val="Compact"/>
+              <w:jc w:val="right"/>
+              <w:pStyle w:val="redoc-codechunk-10"/>
+            </w:pPr>
+            <w:r>
+              <w:t xml:space="preserve">0.283</w:t>
+            </w:r>
+          </w:p>
+        </w:tc>
+        <w:tc>
+          <w:p>
+            <w:pPr>
+              <w:pStyle w:val="Compact"/>
+              <w:jc w:val="right"/>
+              <w:pStyle w:val="redoc-codechunk-10"/>
+            </w:pPr>
+            <w:r>
+              <w:t xml:space="preserve">1.366</w:t>
+            </w:r>
+          </w:p>
+        </w:tc>
+      </w:tr>
+      <w:tr>
+        <w:tc>
+          <w:p>
+            <w:pPr>
+              <w:pStyle w:val="Compact"/>
+              <w:jc w:val="left"/>
+              <w:pStyle w:val="redoc-codechunk-10"/>
+            </w:pPr>
+            <w:r>
+              <w:t xml:space="preserve">filtersd</w:t>
+            </w:r>
+          </w:p>
+        </w:tc>
+        <w:tc>
+          <w:p>
+            <w:pPr>
+              <w:pStyle w:val="Compact"/>
+              <w:jc w:val="right"/>
+              <w:pStyle w:val="redoc-codechunk-10"/>
+            </w:pPr>
+            <w:r>
+              <w:t xml:space="preserve">0.274</w:t>
+            </w:r>
+          </w:p>
+        </w:tc>
+        <w:tc>
+          <w:p>
+            <w:pPr>
+              <w:pStyle w:val="Compact"/>
+              <w:jc w:val="right"/>
+              <w:pStyle w:val="redoc-codechunk-10"/>
+            </w:pPr>
+            <w:r>
+              <w:t xml:space="preserve">0.270</w:t>
+            </w:r>
+          </w:p>
+        </w:tc>
+        <w:tc>
+          <w:p>
+            <w:pPr>
+              <w:pStyle w:val="Compact"/>
+              <w:jc w:val="right"/>
+              <w:pStyle w:val="redoc-codechunk-10"/>
+            </w:pPr>
+            <w:r>
+              <w:t xml:space="preserve">0.283</w:t>
+            </w:r>
+          </w:p>
+        </w:tc>
+        <w:tc>
+          <w:p>
+            <w:pPr>
+              <w:pStyle w:val="Compact"/>
+              <w:jc w:val="right"/>
+              <w:pStyle w:val="redoc-codechunk-10"/>
+            </w:pPr>
+            <w:r>
+              <w:t xml:space="preserve">1.366</w:t>
+            </w:r>
+          </w:p>
+        </w:tc>
+      </w:tr>
+      <w:tr>
+        <w:tc>
+          <w:p>
+            <w:pPr>
+              <w:pStyle w:val="Compact"/>
+              <w:jc w:val="left"/>
+              <w:pStyle w:val="redoc-codechunk-10"/>
+            </w:pPr>
+            <w:r>
+              <w:t xml:space="preserve">noperc_nonorm</w:t>
+            </w:r>
+          </w:p>
+        </w:tc>
+        <w:tc>
+          <w:p>
+            <w:pPr>
+              <w:pStyle w:val="Compact"/>
+              <w:jc w:val="right"/>
+              <w:pStyle w:val="redoc-codechunk-10"/>
+            </w:pPr>
+            <w:r>
+              <w:t xml:space="preserve">0.340</w:t>
+            </w:r>
+          </w:p>
+        </w:tc>
+        <w:tc>
+          <w:p>
+            <w:pPr>
+              <w:pStyle w:val="Compact"/>
+              <w:jc w:val="right"/>
+              <w:pStyle w:val="redoc-codechunk-10"/>
+            </w:pPr>
+            <w:r>
+              <w:t xml:space="preserve">0.331</w:t>
+            </w:r>
+          </w:p>
+        </w:tc>
+        <w:tc>
+          <w:p>
+            <w:pPr>
+              <w:pStyle w:val="Compact"/>
+              <w:jc w:val="right"/>
+              <w:pStyle w:val="redoc-codechunk-10"/>
+            </w:pPr>
+            <w:r>
+              <w:t xml:space="preserve">0.340</w:t>
+            </w:r>
+          </w:p>
+        </w:tc>
+        <w:tc>
+          <w:p>
+            <w:pPr>
+              <w:pStyle w:val="Compact"/>
+              <w:jc w:val="right"/>
+              <w:pStyle w:val="redoc-codechunk-10"/>
+            </w:pPr>
+            <w:r>
+              <w:t xml:space="preserve">1.543</w:t>
+            </w:r>
+          </w:p>
+        </w:tc>
+      </w:tr>
+      <w:tr>
+        <w:tc>
+          <w:p>
+            <w:pPr>
+              <w:pStyle w:val="Compact"/>
+              <w:jc w:val="left"/>
+              <w:pStyle w:val="redoc-codechunk-10"/>
+            </w:pPr>
+            <w:r>
+              <w:t xml:space="preserve">perc99_nonorm</w:t>
+            </w:r>
+          </w:p>
+        </w:tc>
+        <w:tc>
+          <w:p>
+            <w:pPr>
+              <w:pStyle w:val="Compact"/>
+              <w:jc w:val="right"/>
+              <w:pStyle w:val="redoc-codechunk-10"/>
+            </w:pPr>
+            <w:r>
+              <w:t xml:space="preserve">0.358</w:t>
+            </w:r>
+          </w:p>
+        </w:tc>
+        <w:tc>
+          <w:p>
+            <w:pPr>
+              <w:pStyle w:val="Compact"/>
+              <w:jc w:val="right"/>
+              <w:pStyle w:val="redoc-codechunk-10"/>
+            </w:pPr>
+            <w:r>
+              <w:t xml:space="preserve">0.350</w:t>
+            </w:r>
+          </w:p>
+        </w:tc>
+        <w:tc>
+          <w:p>
+            <w:pPr>
+              <w:pStyle w:val="Compact"/>
+              <w:jc w:val="right"/>
+              <w:pStyle w:val="redoc-codechunk-10"/>
+            </w:pPr>
+            <w:r>
+              <w:t xml:space="preserve">0.344</w:t>
+            </w:r>
+          </w:p>
+        </w:tc>
+        <w:tc>
+          <w:p>
+            <w:pPr>
+              <w:pStyle w:val="Compact"/>
+              <w:jc w:val="right"/>
+              <w:pStyle w:val="redoc-codechunk-10"/>
+            </w:pPr>
+            <w:r>
+              <w:t xml:space="preserve">1.543</w:t>
+            </w:r>
+          </w:p>
+        </w:tc>
+      </w:tr>
+      <w:tr>
+        <w:tc>
+          <w:p>
+            <w:pPr>
+              <w:pStyle w:val="Compact"/>
+              <w:jc w:val="left"/>
+              <w:pStyle w:val="redoc-codechunk-10"/>
+            </w:pPr>
+            <w:r>
+              <w:t xml:space="preserve">singlenorm</w:t>
+            </w:r>
+          </w:p>
+        </w:tc>
+        <w:tc>
+          <w:p>
+            <w:pPr>
+              <w:pStyle w:val="Compact"/>
+              <w:jc w:val="right"/>
+              <w:pStyle w:val="redoc-codechunk-10"/>
+            </w:pPr>
+            <w:r>
+              <w:t xml:space="preserve">0.270</w:t>
+            </w:r>
+          </w:p>
+        </w:tc>
+        <w:tc>
+          <w:p>
+            <w:pPr>
+              <w:pStyle w:val="Compact"/>
+              <w:jc w:val="right"/>
+              <w:pStyle w:val="redoc-codechunk-10"/>
+            </w:pPr>
+            <w:r>
+              <w:t xml:space="preserve">0.258</w:t>
+            </w:r>
+          </w:p>
+        </w:tc>
+        <w:tc>
+          <w:p>
+            <w:pPr>
+              <w:pStyle w:val="Compact"/>
+              <w:jc w:val="right"/>
+              <w:pStyle w:val="redoc-codechunk-10"/>
+            </w:pPr>
+            <w:r>
+              <w:t xml:space="preserve">0.245</w:t>
+            </w:r>
+          </w:p>
+        </w:tc>
+        <w:tc>
+          <w:p>
+            <w:pPr>
+              <w:pStyle w:val="Compact"/>
+              <w:jc w:val="right"/>
+              <w:pStyle w:val="redoc-codechunk-10"/>
+            </w:pPr>
+            <w:r>
+              <w:t xml:space="preserve">2.201</w:t>
+            </w:r>
+          </w:p>
+        </w:tc>
+      </w:tr>
+      <w:tr>
+        <w:tc>
+          <w:p>
+            <w:pPr>
+              <w:pStyle w:val="Compact"/>
+              <w:jc w:val="left"/>
+              <w:pStyle w:val="redoc-codechunk-10"/>
+            </w:pPr>
+            <w:r>
+              <w:t xml:space="preserve">singlenorm_int</w:t>
+            </w:r>
+          </w:p>
+        </w:tc>
+        <w:tc>
+          <w:p>
+            <w:pPr>
+              <w:pStyle w:val="Compact"/>
+              <w:jc w:val="right"/>
+              <w:pStyle w:val="redoc-codechunk-10"/>
+            </w:pPr>
+            <w:r>
+              <w:t xml:space="preserve">0.274</w:t>
+            </w:r>
+          </w:p>
+        </w:tc>
+        <w:tc>
+          <w:p>
+            <w:pPr>
+              <w:pStyle w:val="Compact"/>
+              <w:jc w:val="right"/>
+              <w:pStyle w:val="redoc-codechunk-10"/>
+            </w:pPr>
+            <w:r>
+              <w:t xml:space="preserve">0.269</w:t>
+            </w:r>
+          </w:p>
+        </w:tc>
+        <w:tc>
+          <w:p>
+            <w:pPr>
+              <w:pStyle w:val="Compact"/>
+              <w:jc w:val="right"/>
+              <w:pStyle w:val="redoc-codechunk-10"/>
+            </w:pPr>
+            <w:r>
+              <w:t xml:space="preserve">0.280</w:t>
+            </w:r>
+          </w:p>
+        </w:tc>
+        <w:tc>
+          <w:p>
+            <w:pPr>
+              <w:pStyle w:val="Compact"/>
+              <w:jc w:val="right"/>
+              <w:pStyle w:val="redoc-codechunk-10"/>
+            </w:pPr>
+            <w:r>
+              <w:t xml:space="preserve">1.381</w:t>
+            </w:r>
+          </w:p>
+        </w:tc>
+      </w:tr>
+    </w:tbl>
+    <w:bookmarkEnd w:id="56"/>
+    <w:p>
+      <w:pPr>
+        <w:pStyle w:val="Heading3"/>
+      </w:pPr>
+      <w:bookmarkStart w:id="57" w:name="difference-to-relative-natural-abundance"/>
+      <w:r>
+        <w:t xml:space="preserve">Difference to Relative Natural Abundance</w:t>
+      </w:r>
+      <w:bookmarkEnd w:id="57"/>
+    </w:p>
+    <w:p>
+      <w:pPr>
+        <w:pStyle w:val="FirstParagraph"/>
+      </w:pPr>
+      <w:r>
+        <w:t xml:space="preserve">As an alternative to RSD, we can also compare the fit of relative intensities after assignment using SMIRFE [reference] to the theoretical relative natural abundances (relNAP) of the assigned isotopic molecular formula’s (IMFs) within the assigned elemental molecular formula’s (EMFs).</w:t>
+      </w:r>
+      <w:r>
+        <w:t xml:space="preserve"> </w:t>
+      </w:r>
+      <w:r>
+        <w:t xml:space="preserve">Theoretically, we expect that lower quality data will have both lower numbers of assignments, and that for those things that are assigned, the fit between relative intensity and relNAP will be worse.</w:t>
+      </w:r>
+    </w:p>
     <w:sectPr>
       <w:type xmlns:w="http://schemas.openxmlformats.org/wordprocessingml/2006/main" w:val="continuous"/>
     </w:sectPr>
@@ -1569,109 +2692,6 @@
 <file path=word/numbering.xml><?xml version="1.0" encoding="utf-8"?>
 <w:numbering xmlns:w="http://schemas.openxmlformats.org/wordprocessingml/2006/main">
   <w:abstractNum w:abstractNumId="990">
-    <w:nsid w:val="170cd2de"/>
-    <w:multiLevelType w:val="multilevel"/>
-    <w:lvl w:ilvl="0">
-      <w:numFmt w:val="bullet"/>
-      <w:lvlText w:val=" "/>
-      <w:lvlJc w:val="left"/>
-      <w:pPr>
-        <w:tabs>
-          <w:tab w:val="num" w:pos="0"/>
-        </w:tabs>
-        <w:ind w:left="480" w:hanging="480"/>
-      </w:pPr>
-    </w:lvl>
-    <w:lvl w:ilvl="1">
-      <w:numFmt w:val="bullet"/>
-      <w:lvlText w:val=" "/>
-      <w:lvlJc w:val="left"/>
-      <w:pPr>
-        <w:tabs>
-          <w:tab w:val="num" w:pos="720"/>
-        </w:tabs>
-        <w:ind w:left="1200" w:hanging="480"/>
-      </w:pPr>
-    </w:lvl>
-    <w:lvl w:ilvl="2">
-      <w:numFmt w:val="bullet"/>
-      <w:lvlText w:val=" "/>
-      <w:lvlJc w:val="left"/>
-      <w:pPr>
-        <w:tabs>
-          <w:tab w:val="num" w:pos="1440"/>
-        </w:tabs>
-        <w:ind w:left="1920" w:hanging="480"/>
-      </w:pPr>
-    </w:lvl>
-    <w:lvl w:ilvl="3">
-      <w:numFmt w:val="bullet"/>
-      <w:lvlText w:val=" "/>
-      <w:lvlJc w:val="left"/>
-      <w:pPr>
-        <w:tabs>
-          <w:tab w:val="num" w:pos="2160"/>
-        </w:tabs>
-        <w:ind w:left="2640" w:hanging="480"/>
-      </w:pPr>
-    </w:lvl>
-    <w:lvl w:ilvl="4">
-      <w:numFmt w:val="bullet"/>
-      <w:lvlText w:val=" "/>
-      <w:lvlJc w:val="left"/>
-      <w:pPr>
-        <w:tabs>
-          <w:tab w:val="num" w:pos="2880"/>
-        </w:tabs>
-        <w:ind w:left="3360" w:hanging="480"/>
-      </w:pPr>
-    </w:lvl>
-    <w:lvl w:ilvl="5">
-      <w:numFmt w:val="bullet"/>
-      <w:lvlText w:val=" "/>
-      <w:lvlJc w:val="left"/>
-      <w:pPr>
-        <w:tabs>
-          <w:tab w:val="num" w:pos="3600"/>
-        </w:tabs>
-        <w:ind w:left="4080" w:hanging="480"/>
-      </w:pPr>
-    </w:lvl>
-    <w:lvl w:ilvl="6">
-      <w:numFmt w:val="bullet"/>
-      <w:lvlText w:val=" "/>
-      <w:lvlJc w:val="left"/>
-      <w:pPr>
-        <w:tabs>
-          <w:tab w:val="num" w:pos="4320"/>
-        </w:tabs>
-        <w:ind w:left="4800" w:hanging="480"/>
-      </w:pPr>
-    </w:lvl>
-    <w:lvl w:ilvl="7">
-      <w:numFmt w:val="bullet"/>
-      <w:lvlText w:val=" "/>
-      <w:lvlJc w:val="left"/>
-      <w:pPr>
-        <w:tabs>
-          <w:tab w:val="num" w:pos="5040"/>
-        </w:tabs>
-        <w:ind w:left="5520" w:hanging="480"/>
-      </w:pPr>
-    </w:lvl>
-    <w:lvl w:ilvl="8">
-      <w:numFmt w:val="bullet"/>
-      <w:lvlText w:val=" "/>
-      <w:lvlJc w:val="left"/>
-      <w:pPr>
-        <w:tabs>
-          <w:tab w:val="num" w:pos="5760"/>
-        </w:tabs>
-        <w:ind w:left="6240" w:hanging="480"/>
-      </w:pPr>
-    </w:lvl>
-  </w:abstractNum>
-  <w:abstractNum w:abstractNumId="990">
     <w:nsid w:val="2c1ae401"/>
     <w:multiLevelType w:val="multilevel"/>
     <w:lvl w:ilvl="0">
@@ -1886,9 +2906,6 @@
       </w:pPr>
     </w:lvl>
   </w:abstractNum>
-  <w:num w:numId="1000">
-    <w:abstractNumId w:val="990"/>
-  </w:num>
   <w:num w:numId="1000">
     <w:abstractNumId w:val="990"/>
   </w:num>
@@ -2392,6 +3409,18 @@
       <w:shd w:val="clear" w:color="auto" w:fill="FFBEBF"/>
     </w:pPr>
   </w:style>
+  <w:style w:type="paragraph" w:customStyle="1" w:styleId="redoc-codechunk-10">
+    <w:name w:val="redoc-codechunk-10"/>
+    <w:basedOn w:val="BodyText"/>
+    <w:qFormat/>
+    <w:hidden/>
+    <w:rPr>
+      <w:shd w:val="clear" w:color="auto" w:fill="FFBEBF"/>
+    </w:rPr>
+    <w:pPr>
+      <w:shd w:val="clear" w:color="auto" w:fill="FFBEBF"/>
+    </w:pPr>
+  </w:style>
   <w:style w:type="paragraph" w:customStyle="1" w:styleId="redoc-codechunk-2">
     <w:name w:val="redoc-codechunk-2"/>
     <w:basedOn w:val="BodyText"/>
@@ -2466,6 +3495,18 @@
   </w:style>
   <w:style w:type="paragraph" w:customStyle="1" w:styleId="redoc-codechunk-8">
     <w:name w:val="redoc-codechunk-8"/>
+    <w:basedOn w:val="BodyText"/>
+    <w:qFormat/>
+    <w:hidden/>
+    <w:rPr>
+      <w:shd w:val="clear" w:color="auto" w:fill="FFBEBF"/>
+    </w:rPr>
+    <w:pPr>
+      <w:shd w:val="clear" w:color="auto" w:fill="FFBEBF"/>
+    </w:pPr>
+  </w:style>
+  <w:style w:type="paragraph" w:customStyle="1" w:styleId="redoc-codechunk-9">
+    <w:name w:val="redoc-codechunk-9"/>
     <w:basedOn w:val="BodyText"/>
     <w:qFormat/>
     <w:hidden/>

</xml_diff>

<commit_message>
with peak fitting figure
</commit_message>
<xml_diff>
--- a/peakcharacterization.docx
+++ b/peakcharacterization.docx
@@ -1216,13 +1216,13 @@
         <w:t xml:space="preserve"> </w:t>
       </w:r>
       <w:r>
-        <w:t xml:space="preserve">M/Z point-to-point differences are not constant, but can be approximated by a lasso linear model.</w:t>
-      </w:r>
-      <w:r>
-        <w:t xml:space="preserve"> </w:t>
-      </w:r>
-      <w:r>
-        <w:t xml:space="preserve">However, it is very difficult to create a lasso model with an intercept of 0, and then vary the width of sliding windows according to the M/Z difference at a particular M/Z.</w:t>
+        <w:t xml:space="preserve">M/Z point-to-point differences are not constant, but can be approximated by a lasso linear model; however, it is very difficult to create a lasso model with an intercept of 0.</w:t>
+      </w:r>
+      <w:r>
+        <w:t xml:space="preserve"> </w:t>
+      </w:r>
+      <w:r>
+        <w:t xml:space="preserve">In addition, we would also need to vary the width of sliding windows according to the M/Z difference at a particular M/Z based on the lasso model.</w:t>
       </w:r>
       <w:r>
         <w:t xml:space="preserve"> </w:t>
@@ -1431,13 +1431,28 @@
         <w:pStyle w:val="BodyText"/>
       </w:pPr>
       <w:r>
-        <w:t xml:space="preserve">Frequency models are calculated for each scan, and the square root term from all scan level models are checked for outliers based on the interquartile ranges across all scans in a sample.</w:t>
-      </w:r>
-      <w:r>
-        <w:t xml:space="preserve"> </w:t>
-      </w:r>
-      <w:r>
-        <w:t xml:space="preserve">When scan specific models are used for conversion of M/Z to frequency, the peak order observed in M/Z space is not maintained, as shown in Figure XA.</w:t>
+        <w:t xml:space="preserve">M/Z to frequency models are calculated for each scan, and the square root term from all scan level models are checked for outliers based on the interquartile ranges across all scans in a sample.</w:t>
+      </w:r>
+      <w:r>
+        <w:t xml:space="preserve"> </w:t>
+      </w:r>
+      <w:r>
+        <w:t xml:space="preserve">While scan specific models</w:t>
+      </w:r>
+      <w:r>
+        <w:t xml:space="preserve"> </w:t>
+      </w:r>
+      <w:r>
+        <w:rPr>
+          <w:b/>
+        </w:rPr>
+        <w:t xml:space="preserve">could</w:t>
+      </w:r>
+      <w:r>
+        <w:t xml:space="preserve"> </w:t>
+      </w:r>
+      <w:r>
+        <w:t xml:space="preserve">be used in the conversion of M/Z to frequency, doing so results in changes to the relative peak ordering compared to M/Z space, as shown in Figure XA.</w:t>
       </w:r>
       <w:r>
         <w:t xml:space="preserve"> </w:t>
@@ -1610,7 +1625,7 @@
         <w:t xml:space="preserve"> </w:t>
       </w:r>
       <w:r>
-        <w:t xml:space="preserve">The distribution of counts is shown in Figure X.</w:t>
+        <w:t xml:space="preserve">The distribution of counts in sliding windows ten points wide and offset by one point is shown in Figure X.</w:t>
       </w:r>
       <w:r>
         <w:t xml:space="preserve"> </w:t>
@@ -1622,22 +1637,7 @@
         <w:t xml:space="preserve"> </w:t>
       </w:r>
       <w:r>
-        <w:t xml:space="preserve">By merging those windows that are adjacent</w:t>
-      </w:r>
-      <w:r>
-        <w:t xml:space="preserve"> </w:t>
-      </w:r>
-      <w:r>
-        <w:rPr>
-          <w:b/>
-        </w:rPr>
-        <w:t xml:space="preserve">and</w:t>
-      </w:r>
-      <w:r>
-        <w:t xml:space="preserve"> </w:t>
-      </w:r>
-      <w:r>
-        <w:t xml:space="preserve">have a point density greater than the 99th percentile, the regions most likely to contain actual, informative peaks are rapidly and easily determined.</w:t>
+        <w:t xml:space="preserve">By discarding those windows that have a non-zero point density below the 99th percentile, and merging the remaining adjacent windows, the regions most likely to contain actual, informative peaks are rapidly and easily determined.</w:t>
       </w:r>
     </w:p>
     <w:bookmarkStart w:id="44" w:name="redoc-codechunk-4"/>
@@ -1768,246 +1768,10 @@
         <w:t xml:space="preserve">From the fitted model, we can derive the centroided center and the intensity of the peak, as shown in Figure X.</w:t>
       </w:r>
     </w:p>
-    <w:bookmarkStart w:id="46" w:name="redoc-codechunk-5"/>
+    <w:bookmarkStart w:id="47" w:name="redoc-codechunk-5"/>
     <w:p>
       <w:pPr>
         <w:pStyle w:val="redoc-codechunk-5"/>
-        <w:rPr>
-          <w:vanish/>
-        </w:rPr>
-      </w:pPr>
-      <w:r>
-        <w:rPr>
-          <w:vanish/>
-        </w:rPr>
-        <w:t xml:space="preserve"> </w:t>
-      </w:r>
-    </w:p>
-    <w:bookmarkEnd w:id="46"/>
-    <w:p>
-      <w:pPr>
-        <w:pStyle w:val="Heading3"/>
-      </w:pPr>
-      <w:bookmarkStart w:id="47" w:name="breaking-up-initial-regions"/>
-      <w:r>
-        <w:t xml:space="preserve">Breaking Up Initial Regions</w:t>
-      </w:r>
-      <w:bookmarkEnd w:id="47"/>
-    </w:p>
-    <w:p>
-      <w:pPr>
-        <w:pStyle w:val="FirstParagraph"/>
-      </w:pPr>
-      <w:r>
-        <w:t xml:space="preserve">With the characterized (centroided) peak data from across scans within each region, it is then important to determine if only one or multiple</w:t>
-      </w:r>
-      <w:r>
-        <w:t xml:space="preserve"> </w:t>
-      </w:r>
-      <w:r>
-        <w:t xml:space="preserve">“</w:t>
-      </w:r>
-      <w:r>
-        <w:t xml:space="preserve">peaks</w:t>
-      </w:r>
-      <w:r>
-        <w:t xml:space="preserve">”</w:t>
-      </w:r>
-      <w:r>
-        <w:t xml:space="preserve"> </w:t>
-      </w:r>
-      <w:r>
-        <w:t xml:space="preserve">are actually present in the region.</w:t>
-      </w:r>
-      <w:r>
-        <w:t xml:space="preserve"> </w:t>
-      </w:r>
-      <w:r>
-        <w:t xml:space="preserve">Our solution to this is to define breaks between</w:t>
-      </w:r>
-      <w:r>
-        <w:t xml:space="preserve"> </w:t>
-      </w:r>
-      <w:r>
-        <w:rPr>
-          <w:b/>
-        </w:rPr>
-        <w:t xml:space="preserve">actual</w:t>
-      </w:r>
-      <w:r>
-        <w:t xml:space="preserve"> </w:t>
-      </w:r>
-      <w:r>
-        <w:t xml:space="preserve">peaks as a single frequency bin with zero characterized peaks within it.</w:t>
-      </w:r>
-      <w:r>
-        <w:t xml:space="preserve"> </w:t>
-      </w:r>
-      <w:r>
-        <w:t xml:space="preserve">The frequency bins are created from tiled windows that are one frequency point difference wide.</w:t>
-      </w:r>
-      <w:r>
-        <w:t xml:space="preserve"> </w:t>
-      </w:r>
-      <w:r>
-        <w:t xml:space="preserve">Adjacent non-zero frequency bins are merged to comprise a single peak region.</w:t>
-      </w:r>
-      <w:r>
-        <w:t xml:space="preserve"> </w:t>
-      </w:r>
-      <w:r>
-        <w:t xml:space="preserve">Figure X shows an example where an initial region is broken up into multiple regions based on the characterized peak centers.</w:t>
-      </w:r>
-    </w:p>
-    <w:bookmarkStart w:id="48" w:name="redoc-codechunk-6"/>
-    <w:p>
-      <w:pPr>
-        <w:pStyle w:val="redoc-codechunk-6"/>
-        <w:rPr>
-          <w:vanish/>
-        </w:rPr>
-      </w:pPr>
-      <w:r>
-        <w:rPr>
-          <w:vanish/>
-        </w:rPr>
-        <w:t xml:space="preserve"> </w:t>
-      </w:r>
-    </w:p>
-    <w:bookmarkEnd w:id="48"/>
-    <w:p>
-      <w:pPr>
-        <w:pStyle w:val="Heading3"/>
-      </w:pPr>
-      <w:bookmarkStart w:id="49" w:name="normalization-of-scans"/>
-      <w:r>
-        <w:t xml:space="preserve">Normalization of Scans</w:t>
-      </w:r>
-      <w:bookmarkEnd w:id="49"/>
-    </w:p>
-    <w:p>
-      <w:pPr>
-        <w:pStyle w:val="FirstParagraph"/>
-      </w:pPr>
-      <w:r>
-        <w:t xml:space="preserve">Due to differences in how many ions are captured in the trap, the peak intensities in each scan vary slightly.</w:t>
-      </w:r>
-      <w:r>
-        <w:t xml:space="preserve"> </w:t>
-      </w:r>
-      <w:r>
-        <w:t xml:space="preserve">There are two issues with these peak intensities across scans: 1 - Some peak intensities correlate with the scan; 2 - Some peak differences across scans are correlated with intensity.</w:t>
-      </w:r>
-      <w:r>
-        <w:t xml:space="preserve"> </w:t>
-      </w:r>
-      <w:r>
-        <w:t xml:space="preserve">The solution to</w:t>
-      </w:r>
-      <w:r>
-        <w:t xml:space="preserve"> </w:t>
-      </w:r>
-      <w:r>
-        <w:rPr>
-          <w:b/>
-        </w:rPr>
-        <w:t xml:space="preserve">1</w:t>
-      </w:r>
-      <w:r>
-        <w:t xml:space="preserve"> </w:t>
-      </w:r>
-      <w:r>
-        <w:t xml:space="preserve">is to do a two pass normalization, detect the correlated peak intensities, remove them, and then calculate normalization factors again.</w:t>
-      </w:r>
-      <w:r>
-        <w:t xml:space="preserve"> </w:t>
-      </w:r>
-      <w:r>
-        <w:t xml:space="preserve">Figure XA shows that some peaks will be correlated with scan number.</w:t>
-      </w:r>
-      <w:r>
-        <w:t xml:space="preserve"> </w:t>
-      </w:r>
-      <w:r>
-        <w:t xml:space="preserve">The solution to</w:t>
-      </w:r>
-      <w:r>
-        <w:t xml:space="preserve"> </w:t>
-      </w:r>
-      <w:r>
-        <w:rPr>
-          <w:b/>
-        </w:rPr>
-        <w:t xml:space="preserve">2</w:t>
-      </w:r>
-      <w:r>
-        <w:t xml:space="preserve"> </w:t>
-      </w:r>
-      <w:r>
-        <w:t xml:space="preserve">(peak differences correlated with intensity) is to only use the most intense peaks, as shown in Figure XB.</w:t>
-      </w:r>
-      <w:r>
-        <w:t xml:space="preserve"> </w:t>
-      </w:r>
-      <w:r>
-        <w:t xml:space="preserve">The highlighted peaks in Figure XB are those with an intensity greater than 0.7, and at least visually, their differences are</w:t>
-      </w:r>
-      <w:r>
-        <w:t xml:space="preserve"> </w:t>
-      </w:r>
-      <w:r>
-        <w:rPr>
-          <w:b/>
-        </w:rPr>
-        <w:t xml:space="preserve">not</w:t>
-      </w:r>
-      <w:r>
-        <w:t xml:space="preserve"> </w:t>
-      </w:r>
-      <w:r>
-        <w:t xml:space="preserve">correlated with intensity.</w:t>
-      </w:r>
-      <w:r>
-        <w:t xml:space="preserve"> </w:t>
-      </w:r>
-      <w:r>
-        <w:t xml:space="preserve">If</w:t>
-      </w:r>
-      <w:r>
-        <w:t xml:space="preserve"> </w:t>
-      </w:r>
-      <w:r>
-        <w:rPr>
-          <w:i/>
-        </w:rPr>
-        <w:t xml:space="preserve">all</w:t>
-      </w:r>
-      <w:r>
-        <w:t xml:space="preserve"> </w:t>
-      </w:r>
-      <w:r>
-        <w:t xml:space="preserve">peaks are used for normalization, a very different set of normalization factors will be generated than by using only the</w:t>
-      </w:r>
-      <w:r>
-        <w:t xml:space="preserve"> </w:t>
-      </w:r>
-      <w:r>
-        <w:rPr>
-          <w:i/>
-        </w:rPr>
-        <w:t xml:space="preserve">most intense</w:t>
-      </w:r>
-      <w:r>
-        <w:t xml:space="preserve"> </w:t>
-      </w:r>
-      <w:r>
-        <w:t xml:space="preserve">peaks, as shown in Figure XA and XB.</w:t>
-      </w:r>
-    </w:p>
-    <w:bookmarkStart w:id="51" w:name="redoc-codechunk-7"/>
-    <w:p>
-      <w:pPr>
-        <w:pStyle w:val="redoc-codechunk-7"/>
       </w:pPr>
       <w:r>
         <w:drawing>
@@ -2019,13 +1783,13 @@
               <a:graphicData uri="http://schemas.openxmlformats.org/drawingml/2006/picture">
                 <pic:pic>
                   <pic:nvPicPr>
-                    <pic:cNvPr descr="peakcharacterization_files/figure-docx/normalization_data-1.png" id="8" name="Picture"/>
+                    <pic:cNvPr descr="peakcharacterization_files/figure-docx/centroided_peaks-1.png" id="8" name="Picture"/>
                     <pic:cNvPicPr>
                       <a:picLocks noChangeArrowheads="1" noChangeAspect="1"/>
                     </pic:cNvPicPr>
                   </pic:nvPicPr>
                   <pic:blipFill>
-                    <a:blip r:embed="rId50"/>
+                    <a:blip r:embed="rId46"/>
                     <a:stretch>
                       <a:fillRect/>
                     </a:stretch>
@@ -2052,11 +1816,231 @@
         </w:drawing>
       </w:r>
     </w:p>
-    <w:bookmarkEnd w:id="51"/>
-    <w:bookmarkStart w:id="53" w:name="redoc-codechunk-8"/>
-    <w:p>
-      <w:pPr>
-        <w:pStyle w:val="redoc-codechunk-8"/>
+    <w:bookmarkEnd w:id="47"/>
+    <w:p>
+      <w:pPr>
+        <w:pStyle w:val="Heading3"/>
+      </w:pPr>
+      <w:bookmarkStart w:id="48" w:name="breaking-up-initial-regions"/>
+      <w:r>
+        <w:t xml:space="preserve">Breaking Up Initial Regions</w:t>
+      </w:r>
+      <w:bookmarkEnd w:id="48"/>
+    </w:p>
+    <w:p>
+      <w:pPr>
+        <w:pStyle w:val="FirstParagraph"/>
+      </w:pPr>
+      <w:r>
+        <w:t xml:space="preserve">With the characterized (centroided) peak data from across scans within each region, it is then important to determine if only one or multiple</w:t>
+      </w:r>
+      <w:r>
+        <w:t xml:space="preserve"> </w:t>
+      </w:r>
+      <w:r>
+        <w:t xml:space="preserve">“</w:t>
+      </w:r>
+      <w:r>
+        <w:t xml:space="preserve">peaks</w:t>
+      </w:r>
+      <w:r>
+        <w:t xml:space="preserve">”</w:t>
+      </w:r>
+      <w:r>
+        <w:t xml:space="preserve"> </w:t>
+      </w:r>
+      <w:r>
+        <w:t xml:space="preserve">are actually present in the region.</w:t>
+      </w:r>
+      <w:r>
+        <w:t xml:space="preserve"> </w:t>
+      </w:r>
+      <w:r>
+        <w:t xml:space="preserve">Our solution to this is to define breaks between</w:t>
+      </w:r>
+      <w:r>
+        <w:t xml:space="preserve"> </w:t>
+      </w:r>
+      <w:r>
+        <w:rPr>
+          <w:b/>
+        </w:rPr>
+        <w:t xml:space="preserve">actual</w:t>
+      </w:r>
+      <w:r>
+        <w:t xml:space="preserve"> </w:t>
+      </w:r>
+      <w:r>
+        <w:t xml:space="preserve">peaks as a single frequency bin with zero characterized peaks within it.</w:t>
+      </w:r>
+      <w:r>
+        <w:t xml:space="preserve"> </w:t>
+      </w:r>
+      <w:r>
+        <w:t xml:space="preserve">The frequency bins are created from tiled windows that are one frequency point difference wide.</w:t>
+      </w:r>
+      <w:r>
+        <w:t xml:space="preserve"> </w:t>
+      </w:r>
+      <w:r>
+        <w:t xml:space="preserve">Adjacent non-zero frequency bins are merged to comprise a single peak region.</w:t>
+      </w:r>
+      <w:r>
+        <w:t xml:space="preserve"> </w:t>
+      </w:r>
+      <w:r>
+        <w:t xml:space="preserve">Figure X shows an example where an initial region is broken up into multiple regions based on the characterized peak centers.</w:t>
+      </w:r>
+    </w:p>
+    <w:bookmarkStart w:id="49" w:name="redoc-codechunk-6"/>
+    <w:p>
+      <w:pPr>
+        <w:pStyle w:val="redoc-codechunk-6"/>
+        <w:rPr>
+          <w:vanish/>
+        </w:rPr>
+      </w:pPr>
+      <w:r>
+        <w:rPr>
+          <w:vanish/>
+        </w:rPr>
+        <w:t xml:space="preserve"> </w:t>
+      </w:r>
+    </w:p>
+    <w:bookmarkEnd w:id="49"/>
+    <w:p>
+      <w:pPr>
+        <w:pStyle w:val="Heading3"/>
+      </w:pPr>
+      <w:bookmarkStart w:id="50" w:name="normalization-of-scans"/>
+      <w:r>
+        <w:t xml:space="preserve">Normalization of Scans</w:t>
+      </w:r>
+      <w:bookmarkEnd w:id="50"/>
+    </w:p>
+    <w:p>
+      <w:pPr>
+        <w:pStyle w:val="FirstParagraph"/>
+      </w:pPr>
+      <w:r>
+        <w:t xml:space="preserve">Due to differences in how many ions are captured in the trap, the peak intensities in each scan vary slightly.</w:t>
+      </w:r>
+      <w:r>
+        <w:t xml:space="preserve"> </w:t>
+      </w:r>
+      <w:r>
+        <w:t xml:space="preserve">There are two issues with these peak intensities across scans: 1 - Some peak intensities correlate with the scan; 2 - Some peak differences across scans are correlated with intensity.</w:t>
+      </w:r>
+      <w:r>
+        <w:t xml:space="preserve"> </w:t>
+      </w:r>
+      <w:r>
+        <w:t xml:space="preserve">The solution to</w:t>
+      </w:r>
+      <w:r>
+        <w:t xml:space="preserve"> </w:t>
+      </w:r>
+      <w:r>
+        <w:rPr>
+          <w:b/>
+        </w:rPr>
+        <w:t xml:space="preserve">1</w:t>
+      </w:r>
+      <w:r>
+        <w:t xml:space="preserve"> </w:t>
+      </w:r>
+      <w:r>
+        <w:t xml:space="preserve">is to do a two pass normalization, detect the correlated peak intensities, remove them, and then calculate normalization factors again.</w:t>
+      </w:r>
+      <w:r>
+        <w:t xml:space="preserve"> </w:t>
+      </w:r>
+      <w:r>
+        <w:t xml:space="preserve">Figure XA shows that some peaks will be correlated with scan number.</w:t>
+      </w:r>
+      <w:r>
+        <w:t xml:space="preserve"> </w:t>
+      </w:r>
+      <w:r>
+        <w:t xml:space="preserve">The solution to</w:t>
+      </w:r>
+      <w:r>
+        <w:t xml:space="preserve"> </w:t>
+      </w:r>
+      <w:r>
+        <w:rPr>
+          <w:b/>
+        </w:rPr>
+        <w:t xml:space="preserve">2</w:t>
+      </w:r>
+      <w:r>
+        <w:t xml:space="preserve"> </w:t>
+      </w:r>
+      <w:r>
+        <w:t xml:space="preserve">(peak differences correlated with intensity) is to only use the most intense peaks, as shown in Figure XB.</w:t>
+      </w:r>
+      <w:r>
+        <w:t xml:space="preserve"> </w:t>
+      </w:r>
+      <w:r>
+        <w:t xml:space="preserve">The highlighted peaks in Figure XB are those with an intensity greater than 0.7, and at least visually, their differences are</w:t>
+      </w:r>
+      <w:r>
+        <w:t xml:space="preserve"> </w:t>
+      </w:r>
+      <w:r>
+        <w:rPr>
+          <w:b/>
+        </w:rPr>
+        <w:t xml:space="preserve">not</w:t>
+      </w:r>
+      <w:r>
+        <w:t xml:space="preserve"> </w:t>
+      </w:r>
+      <w:r>
+        <w:t xml:space="preserve">correlated with intensity.</w:t>
+      </w:r>
+      <w:r>
+        <w:t xml:space="preserve"> </w:t>
+      </w:r>
+      <w:r>
+        <w:t xml:space="preserve">If</w:t>
+      </w:r>
+      <w:r>
+        <w:t xml:space="preserve"> </w:t>
+      </w:r>
+      <w:r>
+        <w:rPr>
+          <w:i/>
+        </w:rPr>
+        <w:t xml:space="preserve">all</w:t>
+      </w:r>
+      <w:r>
+        <w:t xml:space="preserve"> </w:t>
+      </w:r>
+      <w:r>
+        <w:t xml:space="preserve">peaks are used for normalization, a very different set of normalization factors will be generated than by using only the</w:t>
+      </w:r>
+      <w:r>
+        <w:t xml:space="preserve"> </w:t>
+      </w:r>
+      <w:r>
+        <w:rPr>
+          <w:i/>
+        </w:rPr>
+        <w:t xml:space="preserve">most intense</w:t>
+      </w:r>
+      <w:r>
+        <w:t xml:space="preserve"> </w:t>
+      </w:r>
+      <w:r>
+        <w:t xml:space="preserve">peaks, as shown in Figure XA and XB.</w:t>
+      </w:r>
+    </w:p>
+    <w:bookmarkStart w:id="52" w:name="redoc-codechunk-7"/>
+    <w:p>
+      <w:pPr>
+        <w:pStyle w:val="redoc-codechunk-7"/>
       </w:pPr>
       <w:r>
         <w:drawing>
@@ -2068,13 +2052,13 @@
               <a:graphicData uri="http://schemas.openxmlformats.org/drawingml/2006/picture">
                 <pic:pic>
                   <pic:nvPicPr>
-                    <pic:cNvPr descr="peakcharacterization_files/figure-docx/normalization_factors-1.png" id="10" name="Picture"/>
+                    <pic:cNvPr descr="peakcharacterization_files/figure-docx/normalization_data-1.png" id="10" name="Picture"/>
                     <pic:cNvPicPr>
                       <a:picLocks noChangeArrowheads="1" noChangeAspect="1"/>
                     </pic:cNvPicPr>
                   </pic:nvPicPr>
                   <pic:blipFill>
-                    <a:blip r:embed="rId52"/>
+                    <a:blip r:embed="rId51"/>
                     <a:stretch>
                       <a:fillRect/>
                     </a:stretch>
@@ -2101,50 +2085,11 @@
         </w:drawing>
       </w:r>
     </w:p>
-    <w:bookmarkEnd w:id="53"/>
-    <w:p>
-      <w:pPr>
-        <w:pStyle w:val="Heading3"/>
-      </w:pPr>
-      <w:bookmarkStart w:id="54" w:name="changes-in-relative-standard-deviation-rsd"/>
-      <w:r>
-        <w:t xml:space="preserve">Changes in Relative Standard Deviation (RSD)</w:t>
-      </w:r>
-      <w:bookmarkEnd w:id="54"/>
-    </w:p>
-    <w:p>
-      <w:pPr>
-        <w:pStyle w:val="FirstParagraph"/>
-      </w:pPr>
-      <w:r>
-        <w:t xml:space="preserve">Each step in the peak characterization either changes the overall number of peaks coming from each scan (sliding windows and breaking initial regions) or the overall intensity of the points within a scan.</w:t>
-      </w:r>
-      <w:r>
-        <w:t xml:space="preserve"> </w:t>
-      </w:r>
-      <w:r>
-        <w:t xml:space="preserve">Therefore, one way to quantify any potential</w:t>
-      </w:r>
-      <w:r>
-        <w:t xml:space="preserve"> </w:t>
-      </w:r>
-      <w:r>
-        <w:rPr>
-          <w:i/>
-        </w:rPr>
-        <w:t xml:space="preserve">improvements</w:t>
-      </w:r>
-      <w:r>
-        <w:t xml:space="preserve"> </w:t>
-      </w:r>
-      <w:r>
-        <w:t xml:space="preserve">in the characterized peaks is to look at the relative standard deviation (RSD) for the characterized scan level peak intensities, and compare them as each processing step is introduced.</w:t>
-      </w:r>
-    </w:p>
-    <w:bookmarkStart w:id="56" w:name="redoc-codechunk-9"/>
-    <w:p>
-      <w:pPr>
-        <w:pStyle w:val="redoc-codechunk-9"/>
+    <w:bookmarkEnd w:id="52"/>
+    <w:bookmarkStart w:id="54" w:name="redoc-codechunk-8"/>
+    <w:p>
+      <w:pPr>
+        <w:pStyle w:val="redoc-codechunk-8"/>
       </w:pPr>
       <w:r>
         <w:drawing>
@@ -2156,13 +2101,13 @@
               <a:graphicData uri="http://schemas.openxmlformats.org/drawingml/2006/picture">
                 <pic:pic>
                   <pic:nvPicPr>
-                    <pic:cNvPr descr="peakcharacterization_files/figure-docx/rsd_plots-1.png" id="12" name="Picture"/>
+                    <pic:cNvPr descr="peakcharacterization_files/figure-docx/normalization_factors-1.png" id="12" name="Picture"/>
                     <pic:cNvPicPr>
                       <a:picLocks noChangeArrowheads="1" noChangeAspect="1"/>
                     </pic:cNvPicPr>
                   </pic:nvPicPr>
                   <pic:blipFill>
-                    <a:blip r:embed="rId55"/>
+                    <a:blip r:embed="rId53"/>
                     <a:stretch>
                       <a:fillRect/>
                     </a:stretch>
@@ -2189,8 +2134,96 @@
         </w:drawing>
       </w:r>
     </w:p>
-    <w:bookmarkEnd w:id="56"/>
-    <w:bookmarkStart w:id="57" w:name="redoc-codechunk-10"/>
+    <w:bookmarkEnd w:id="54"/>
+    <w:p>
+      <w:pPr>
+        <w:pStyle w:val="Heading3"/>
+      </w:pPr>
+      <w:bookmarkStart w:id="55" w:name="changes-in-relative-standard-deviation-rsd"/>
+      <w:r>
+        <w:t xml:space="preserve">Changes in Relative Standard Deviation (RSD)</w:t>
+      </w:r>
+      <w:bookmarkEnd w:id="55"/>
+    </w:p>
+    <w:p>
+      <w:pPr>
+        <w:pStyle w:val="FirstParagraph"/>
+      </w:pPr>
+      <w:r>
+        <w:t xml:space="preserve">Each step in the peak characterization either changes the overall number of peaks coming from each scan (sliding windows and breaking initial regions) or the overall intensity of the points within a scan.</w:t>
+      </w:r>
+      <w:r>
+        <w:t xml:space="preserve"> </w:t>
+      </w:r>
+      <w:r>
+        <w:t xml:space="preserve">Therefore, one way to quantify any potential</w:t>
+      </w:r>
+      <w:r>
+        <w:t xml:space="preserve"> </w:t>
+      </w:r>
+      <w:r>
+        <w:rPr>
+          <w:i/>
+        </w:rPr>
+        <w:t xml:space="preserve">improvements</w:t>
+      </w:r>
+      <w:r>
+        <w:t xml:space="preserve"> </w:t>
+      </w:r>
+      <w:r>
+        <w:t xml:space="preserve">in the characterized peaks is to look at the relative standard deviation (RSD) for the characterized scan level peak intensities, and compare them as each processing step is introduced.</w:t>
+      </w:r>
+    </w:p>
+    <w:bookmarkStart w:id="57" w:name="redoc-codechunk-9"/>
+    <w:p>
+      <w:pPr>
+        <w:pStyle w:val="redoc-codechunk-9"/>
+      </w:pPr>
+      <w:r>
+        <w:drawing>
+          <wp:inline>
+            <wp:extent cx="5334000" cy="5334000"/>
+            <wp:effectExtent b="0" l="0" r="0" t="0"/>
+            <wp:docPr descr="" title="" id="13" name="Picture"/>
+            <a:graphic>
+              <a:graphicData uri="http://schemas.openxmlformats.org/drawingml/2006/picture">
+                <pic:pic>
+                  <pic:nvPicPr>
+                    <pic:cNvPr descr="peakcharacterization_files/figure-docx/rsd_plots-1.png" id="14" name="Picture"/>
+                    <pic:cNvPicPr>
+                      <a:picLocks noChangeArrowheads="1" noChangeAspect="1"/>
+                    </pic:cNvPicPr>
+                  </pic:nvPicPr>
+                  <pic:blipFill>
+                    <a:blip r:embed="rId56"/>
+                    <a:stretch>
+                      <a:fillRect/>
+                    </a:stretch>
+                  </pic:blipFill>
+                  <pic:spPr bwMode="auto">
+                    <a:xfrm>
+                      <a:off x="0" y="0"/>
+                      <a:ext cx="5334000" cy="5334000"/>
+                    </a:xfrm>
+                    <a:prstGeom prst="rect">
+                      <a:avLst/>
+                    </a:prstGeom>
+                    <a:noFill/>
+                    <a:ln w="9525">
+                      <a:noFill/>
+                      <a:headEnd/>
+                      <a:tailEnd/>
+                    </a:ln>
+                  </pic:spPr>
+                </pic:pic>
+              </a:graphicData>
+            </a:graphic>
+          </wp:inline>
+        </w:drawing>
+      </w:r>
+    </w:p>
+    <w:bookmarkEnd w:id="57"/>
+    <w:bookmarkStart w:id="58" w:name="redoc-codechunk-10"/>
     <w:tbl>
       <w:tblPr>
         <w:tblStyle w:val="Table"/>
@@ -2666,16 +2699,16 @@
         </w:tc>
       </w:tr>
     </w:tbl>
-    <w:bookmarkEnd w:id="57"/>
+    <w:bookmarkEnd w:id="58"/>
     <w:p>
       <w:pPr>
         <w:pStyle w:val="Heading3"/>
       </w:pPr>
-      <w:bookmarkStart w:id="58" w:name="difference-to-relative-natural-abundance"/>
+      <w:bookmarkStart w:id="59" w:name="difference-to-relative-natural-abundance"/>
       <w:r>
         <w:t xml:space="preserve">Difference to Relative Natural Abundance</w:t>
       </w:r>
-      <w:bookmarkEnd w:id="58"/>
+      <w:bookmarkEnd w:id="59"/>
     </w:p>
     <w:p>
       <w:pPr>

</xml_diff>